<commit_message>
Fix email hyperlink formatting in CV documents
</commit_message>
<xml_diff>
--- a/cv.docx
+++ b/cv.docx
@@ -28,8 +28,20 @@
           <w:szCs w:val="18"/>
           <w:lang w:val="es-ES" w:eastAsia="zh-CN" w:bidi="ar"/>
         </w:rPr>
-        <w:t xml:space="preserve">happypro5.0@gmail.com</w:t>
       </w:r>
+      <w:hyperlink r:id="rId9" w:tooltip="mailto://happypro5.0@gmail.com" w:history="1">
+        <w:r>
+          <w:rPr>
+            <w:rStyle w:val="904"/>
+            <w:rFonts w:hint="default" w:ascii="Inter" w:hAnsi="Inter" w:eastAsia="SimSun" w:cs="Inter"/>
+            <w:color w:val="3b3939" w:themeColor="background2" w:themeShade="40"/>
+            <w:sz w:val="18"/>
+            <w:szCs w:val="18"/>
+            <w:lang w:val="es-ES" w:eastAsia="zh-CN" w:bidi="ar"/>
+          </w:rPr>
+          <w:t xml:space="preserve">happypro5.0@gmail.com</w:t>
+        </w:r>
+      </w:hyperlink>
       <w:r>
         <w:rPr>
           <w:rFonts w:hint="default" w:ascii="Inter" w:hAnsi="Inter" w:eastAsia="SimSun" w:cs="Inter"/>
@@ -59,7 +71,7 @@
           <w:lang w:val="es-ES"/>
         </w:rPr>
         <w:fldChar w:fldCharType="begin"/>
-        <w:instrText xml:space="preserve">HYPERLINK "https://frovahappy.xyz"\o "https://frovahappy.xyz"</w:instrText>
+        <w:instrText xml:space="preserve">HYPERLINK "https://frovahappy.vercel.app"\o "frovahappy.vercel.app"</w:instrText>
       </w:r>
       <w:r>
         <w:rPr>
@@ -79,7 +91,7 @@
           <w:szCs w:val="18"/>
           <w:lang w:val="es-ES"/>
         </w:rPr>
-        <w:t xml:space="preserve">frovahappy.vercel.app/</w:t>
+        <w:t xml:space="preserve">frovahappy.vercel.app</w:t>
       </w:r>
       <w:r>
         <w:rPr>
@@ -133,7 +145,7 @@
       </w:r>
       <w:r>
         <w:rPr>
-          <w:rStyle w:val="896"/>
+          <w:rStyle w:val="904"/>
           <w:rFonts w:hint="default" w:ascii="Inter" w:hAnsi="Inter" w:eastAsia="Segoe UI" w:cs="Inter"/>
           <w:color w:val="3b3838" w:themeColor="background2" w:themeShade="40"/>
           <w:sz w:val="18"/>
@@ -194,7 +206,7 @@
       </w:r>
       <w:r>
         <w:rPr>
-          <w:rStyle w:val="896"/>
+          <w:rStyle w:val="904"/>
           <w:rFonts w:hint="default" w:ascii="Inter" w:hAnsi="Inter" w:cs="Inter"/>
           <w:color w:val="3b3838" w:themeColor="background2" w:themeShade="40"/>
           <w:sz w:val="18"/>
@@ -455,39 +467,7 @@
           <w:color w:val="203965" w:themeColor="accent5" w:themeShade="80"/>
           <w:sz w:val="28"/>
           <w:szCs w:val="28"/>
-          <w:lang w:val="es-AR"/>
-        </w:rPr>
-      </w:r>
-      <w:r>
-        <w:rPr>
-          <w:rFonts w:hint="default" w:ascii="Inter" w:hAnsi="Inter" w:cs="Inter"/>
-          <w:sz w:val="36"/>
-          <w:szCs w:val="36"/>
-          <w:lang w:val="es-AR"/>
-        </w:rPr>
-      </w:r>
-      <w:r>
-        <w:rPr>
-          <w:rFonts w:hint="default" w:ascii="Inter" w:hAnsi="Inter" w:cs="Inter"/>
-          <w:sz w:val="36"/>
-          <w:szCs w:val="36"/>
-          <w:lang w:val="es-AR"/>
-        </w:rPr>
-      </w:r>
-      <w:r>
-        <w:rPr>
-          <w:rFonts w:hint="default" w:ascii="Inter" w:hAnsi="Inter" w:cs="Inter"/>
-          <w:sz w:val="36"/>
-          <w:szCs w:val="36"/>
-          <w:lang w:val="es-AR"/>
-        </w:rPr>
-      </w:r>
-      <w:r>
-        <w:rPr>
-          <w:rFonts w:hint="default" w:ascii="Inter" w:hAnsi="Inter" w:cs="Inter"/>
-          <w:color w:val="203965" w:themeColor="accent5" w:themeShade="80"/>
-          <w:sz w:val="28"/>
-          <w:szCs w:val="28"/>
+          <w:highlight w:val="none"/>
           <w:lang w:val="es-AR"/>
         </w:rPr>
       </w:r>
@@ -577,6 +557,7 @@
           <w:bCs/>
           <w:sz w:val="32"/>
           <w:szCs w:val="32"/>
+          <w:highlight w:val="none"/>
           <w:lang w:val="es-AR"/>
         </w:rPr>
       </w:r>
@@ -661,11 +642,10 @@
       <w:r>
         <w:rPr>
           <w:rFonts w:hint="default" w:ascii="Inter" w:hAnsi="Inter" w:cs="Inter"/>
-          <w:b/>
-          <w:bCs/>
-          <w:color w:val="203864" w:themeColor="accent5" w:themeShade="80"/>
+          <w:color w:val="203965" w:themeColor="accent5" w:themeShade="80"/>
           <w:sz w:val="28"/>
           <w:szCs w:val="28"/>
+          <w:highlight w:val="none"/>
           <w:lang w:val="es-AR"/>
         </w:rPr>
       </w:r>
@@ -734,13 +714,14 @@
           <w:color w:val="000000" w:themeColor="text1"/>
           <w:sz w:val="24"/>
           <w:szCs w:val="24"/>
+          <w:highlight w:val="none"/>
           <w:u w:val="none"/>
           <w:lang w:val="es-AR"/>
         </w:rPr>
       </w:r>
       <w:r>
         <w:rPr>
-          <w:rFonts w:hint="default" w:ascii="Calibri" w:hAnsi="Calibri" w:eastAsia="Calibri" w:cs="Calibri"/>
+          <w:rFonts w:hint="default" w:ascii="Calibri" w:hAnsi="Calibri" w:cs="Calibri"/>
           <w:b/>
           <w:bCs/>
           <w:color w:val="000000" w:themeColor="text1"/>
@@ -748,7 +729,6 @@
           <w:szCs w:val="24"/>
           <w:highlight w:val="none"/>
           <w:u w:val="none"/>
-          <w:lang w:val="es-AR"/>
         </w:rPr>
       </w:r>
     </w:p>
@@ -802,11 +782,10 @@
       </w:r>
       <w:r>
         <w:rPr>
-          <w:rFonts w:hint="default" w:ascii="Calibri" w:hAnsi="Calibri" w:eastAsia="Calibri" w:cs="Calibri"/>
+          <w:rFonts w:hint="default" w:ascii="Calibri" w:hAnsi="Calibri" w:cs="Calibri"/>
           <w:sz w:val="20"/>
           <w:szCs w:val="20"/>
           <w:highlight w:val="none"/>
-          <w:lang w:val="es-ES"/>
         </w:rPr>
       </w:r>
     </w:p>
@@ -852,22 +831,22 @@
           <w:rFonts w:hint="default" w:ascii="Calibri" w:hAnsi="Calibri" w:eastAsia="Calibri" w:cs="Calibri"/>
           <w:sz w:val="20"/>
           <w:szCs w:val="20"/>
-          <w:lang w:val="es-AR"/>
+          <w:highlight w:val="none"/>
+          <w:lang w:val="es-ES"/>
         </w:rPr>
       </w:r>
       <w:r>
         <w:rPr>
-          <w:rFonts w:hint="default" w:ascii="Calibri" w:hAnsi="Calibri" w:eastAsia="Calibri" w:cs="Calibri"/>
+          <w:rFonts w:hint="default" w:ascii="Calibri" w:hAnsi="Calibri" w:cs="Calibri"/>
           <w:sz w:val="20"/>
           <w:szCs w:val="20"/>
           <w:highlight w:val="none"/>
-          <w:lang w:val="es-ES"/>
         </w:rPr>
       </w:r>
     </w:p>
     <w:p>
       <w:pPr>
-        <w:pStyle w:val="859"/>
+        <w:pStyle w:val="867"/>
         <w:numPr>
           <w:ilvl w:val="0"/>
           <w:numId w:val="7"/>
@@ -882,26 +861,28 @@
         <w:ind w:right="0" w:hanging="283" w:left="567"/>
         <w:rPr>
           <w:rFonts w:ascii="Calibri" w:hAnsi="Calibri" w:cs="Calibri"/>
-          <w:lang w:val="undefined"/>
         </w:rPr>
       </w:pPr>
       <w:r>
         <w:rPr>
           <w:rFonts w:ascii="Calibri" w:hAnsi="Calibri" w:eastAsia="Calibri" w:cs="Calibri"/>
-          <w:lang w:val="undefined"/>
         </w:rPr>
         <w:t xml:space="preserve">Detección automática de interacciones, sin importar la estructura de carpetas.</w:t>
       </w:r>
       <w:r>
         <w:rPr>
           <w:rFonts w:ascii="Calibri" w:hAnsi="Calibri" w:eastAsia="Calibri" w:cs="Calibri"/>
-          <w:lang w:val="undefined"/>
+        </w:rPr>
+      </w:r>
+      <w:r>
+        <w:rPr>
+          <w:rFonts w:ascii="Calibri" w:hAnsi="Calibri" w:cs="Calibri"/>
         </w:rPr>
       </w:r>
     </w:p>
     <w:p>
       <w:pPr>
-        <w:pStyle w:val="859"/>
+        <w:pStyle w:val="867"/>
         <w:numPr>
           <w:ilvl w:val="0"/>
           <w:numId w:val="7"/>
@@ -916,26 +897,28 @@
         <w:ind w:right="0" w:hanging="283" w:left="567"/>
         <w:rPr>
           <w:rFonts w:ascii="Calibri" w:hAnsi="Calibri" w:cs="Calibri"/>
-          <w:lang w:val="undefined"/>
         </w:rPr>
       </w:pPr>
       <w:r>
         <w:rPr>
           <w:rFonts w:ascii="Calibri" w:hAnsi="Calibri" w:eastAsia="Calibri" w:cs="Calibri"/>
-          <w:lang w:val="undefined"/>
         </w:rPr>
         <w:t xml:space="preserve">Sitio web con documentación y gestor de servidores (en desarrollo).</w:t>
       </w:r>
       <w:r>
         <w:rPr>
           <w:rFonts w:ascii="Calibri" w:hAnsi="Calibri" w:eastAsia="Calibri" w:cs="Calibri"/>
-          <w:lang w:val="undefined"/>
+        </w:rPr>
+      </w:r>
+      <w:r>
+        <w:rPr>
+          <w:rFonts w:ascii="Calibri" w:hAnsi="Calibri" w:cs="Calibri"/>
         </w:rPr>
       </w:r>
     </w:p>
     <w:p>
       <w:pPr>
-        <w:pStyle w:val="859"/>
+        <w:pStyle w:val="867"/>
         <w:numPr>
           <w:ilvl w:val="0"/>
           <w:numId w:val="7"/>
@@ -950,26 +933,28 @@
         <w:ind w:right="0" w:hanging="283" w:left="567"/>
         <w:rPr>
           <w:rFonts w:ascii="Calibri" w:hAnsi="Calibri" w:cs="Calibri"/>
-          <w:lang w:val="undefined"/>
         </w:rPr>
       </w:pPr>
       <w:r>
         <w:rPr>
           <w:rFonts w:ascii="Calibri" w:hAnsi="Calibri" w:eastAsia="Calibri" w:cs="Calibri"/>
-          <w:lang w:val="undefined"/>
         </w:rPr>
         <w:t xml:space="preserve">Soporte parcial de i18n (internacionalización, en desarrollo).</w:t>
       </w:r>
       <w:r>
         <w:rPr>
           <w:rFonts w:ascii="Calibri" w:hAnsi="Calibri" w:eastAsia="Calibri" w:cs="Calibri"/>
-          <w:lang w:val="undefined"/>
+        </w:rPr>
+      </w:r>
+      <w:r>
+        <w:rPr>
+          <w:rFonts w:ascii="Calibri" w:hAnsi="Calibri" w:cs="Calibri"/>
         </w:rPr>
       </w:r>
     </w:p>
     <w:p>
       <w:pPr>
-        <w:pStyle w:val="859"/>
+        <w:pStyle w:val="867"/>
         <w:numPr>
           <w:ilvl w:val="0"/>
           <w:numId w:val="7"/>
@@ -984,29 +969,23 @@
         <w:ind w:right="0" w:hanging="283" w:left="567"/>
         <w:rPr>
           <w:rFonts w:ascii="Calibri" w:hAnsi="Calibri" w:cs="Calibri"/>
-          <w:lang w:val="undefined"/>
         </w:rPr>
       </w:pPr>
       <w:r>
         <w:rPr>
           <w:rFonts w:ascii="Calibri" w:hAnsi="Calibri" w:eastAsia="Calibri" w:cs="Calibri"/>
-          <w:lang w:val="undefined"/>
         </w:rPr>
         <w:t xml:space="preserve">Funciones destacadas: sistema de colores y gestión de salidas (leaves), con futuras expansiones planificadas.</w:t>
       </w:r>
       <w:r>
         <w:rPr>
-          <w:rFonts w:hint="default" w:ascii="roboto" w:hAnsi="roboto" w:eastAsia="roboto" w:cs="roboto"/>
-          <w:sz w:val="20"/>
-          <w:szCs w:val="20"/>
-          <w:lang w:val="undefined"/>
+          <w:rFonts w:ascii="Calibri" w:hAnsi="Calibri" w:cs="Calibri"/>
+          <w:sz w:val="24"/>
         </w:rPr>
       </w:r>
       <w:r>
         <w:rPr>
           <w:rFonts w:ascii="Calibri" w:hAnsi="Calibri" w:cs="Calibri"/>
-          <w:sz w:val="24"/>
-          <w:lang w:val="undefined"/>
         </w:rPr>
       </w:r>
     </w:p>
@@ -1027,7 +1006,6 @@
           <w:rFonts w:hint="default" w:ascii="Calibri" w:hAnsi="Calibri" w:cs="Calibri"/>
           <w:sz w:val="28"/>
           <w:szCs w:val="28"/>
-          <w:lang w:val="undefined"/>
         </w:rPr>
       </w:pPr>
       <w:r>
@@ -1037,7 +1015,6 @@
           <w:bCs/>
           <w:sz w:val="24"/>
           <w:szCs w:val="24"/>
-          <w:lang w:val="undefined"/>
         </w:rPr>
         <w:t xml:space="preserve">Links</w:t>
       </w:r>
@@ -1046,7 +1023,6 @@
           <w:rFonts w:hint="default" w:ascii="Calibri" w:hAnsi="Calibri" w:eastAsia="Calibri" w:cs="Calibri"/>
           <w:sz w:val="24"/>
           <w:szCs w:val="24"/>
-          <w:lang w:val="undefined"/>
         </w:rPr>
         <w:t xml:space="preserve">:</w:t>
       </w:r>
@@ -1055,15 +1031,13 @@
           <w:rFonts w:hint="default" w:ascii="Calibri" w:hAnsi="Calibri" w:eastAsia="Calibri" w:cs="Calibri"/>
           <w:sz w:val="28"/>
           <w:szCs w:val="28"/>
-          <w:lang w:val="undefined"/>
         </w:rPr>
       </w:r>
       <w:r>
         <w:rPr>
-          <w:rFonts w:hint="default" w:ascii="Calibri" w:hAnsi="Calibri" w:eastAsia="Calibri" w:cs="Calibri"/>
+          <w:rFonts w:hint="default" w:ascii="Calibri" w:hAnsi="Calibri" w:cs="Calibri"/>
           <w:sz w:val="28"/>
           <w:szCs w:val="28"/>
-          <w:lang w:val="undefined"/>
         </w:rPr>
       </w:r>
     </w:p>
@@ -1082,14 +1056,14 @@
         <w:spacing w:after="181" w:before="181"/>
         <w:ind w:right="0" w:firstLine="0" w:left="283"/>
         <w:rPr>
-          <w:rStyle w:val="896"/>
+          <w:rStyle w:val="904"/>
           <w:rFonts w:hint="default"/>
           <w:u w:val="none"/>
         </w:rPr>
       </w:pPr>
       <w:r>
         <w:rPr>
-          <w:rStyle w:val="896"/>
+          <w:rStyle w:val="904"/>
           <w:rFonts w:hint="default"/>
           <w:lang w:val="es-AR"/>
         </w:rPr>
@@ -1098,7 +1072,7 @@
       </w:r>
       <w:r>
         <w:rPr>
-          <w:rStyle w:val="896"/>
+          <w:rStyle w:val="904"/>
           <w:rFonts w:hint="default"/>
           <w:lang w:val="es-AR"/>
         </w:rPr>
@@ -1106,7 +1080,7 @@
       </w:r>
       <w:r>
         <w:rPr>
-          <w:rStyle w:val="896"/>
+          <w:rStyle w:val="904"/>
           <w:rFonts w:hint="default"/>
           <w:lang w:val="es-AR"/>
         </w:rPr>
@@ -1114,7 +1088,7 @@
       </w:r>
       <w:r>
         <w:rPr>
-          <w:rStyle w:val="896"/>
+          <w:rStyle w:val="904"/>
           <w:rFonts w:hint="default"/>
           <w:lang w:val="es-ES"/>
         </w:rPr>
@@ -1122,7 +1096,7 @@
       </w:r>
       <w:r>
         <w:rPr>
-          <w:rStyle w:val="896"/>
+          <w:rStyle w:val="904"/>
           <w:rFonts w:hint="default"/>
           <w:lang w:val="es-AR"/>
         </w:rPr>
@@ -1152,7 +1126,7 @@
       </w:r>
       <w:r>
         <w:rPr>
-          <w:rStyle w:val="896"/>
+          <w:rStyle w:val="904"/>
           <w:rFonts w:hint="default"/>
           <w:color w:val="000000" w:themeColor="text1"/>
           <w:u w:val="none"/>
@@ -1162,7 +1136,7 @@
       </w:r>
       <w:r>
         <w:rPr>
-          <w:rStyle w:val="896"/>
+          <w:rStyle w:val="904"/>
           <w:rFonts w:hint="default"/>
           <w:u w:val="none"/>
           <w:lang w:val="es-ES"/>
@@ -1171,17 +1145,17 @@
       </w:r>
       <w:r>
         <w:rPr>
-          <w:rStyle w:val="896"/>
+          <w:rStyle w:val="904"/>
           <w:rFonts w:hint="default"/>
           <w:u w:val="none"/>
           <w:lang w:val="es-ES"/>
         </w:rPr>
         <w:t xml:space="preserve"> </w:t>
       </w:r>
-      <w:hyperlink r:id="rId9" w:tooltip="https://beatrizbot.vercel.app" w:history="1">
+      <w:hyperlink r:id="rId10" w:tooltip="https://beatrizbot.vercel.app" w:history="1">
         <w:r>
           <w:rPr>
-            <w:rStyle w:val="896"/>
+            <w:rStyle w:val="904"/>
             <w:rFonts w:hint="default"/>
             <w:lang w:val="es-ES"/>
           </w:rPr>
@@ -1190,14 +1164,14 @@
       </w:hyperlink>
       <w:r>
         <w:rPr>
-          <w:rStyle w:val="896"/>
+          <w:rStyle w:val="904"/>
           <w:rFonts w:hint="default"/>
           <w:u w:val="none"/>
         </w:rPr>
       </w:r>
       <w:r>
         <w:rPr>
-          <w:rStyle w:val="896"/>
+          <w:rStyle w:val="904"/>
           <w:rFonts w:hint="default"/>
           <w:u w:val="none"/>
         </w:rPr>
@@ -1217,7 +1191,7 @@
         <w:spacing w:after="181" w:before="181"/>
         <w:ind w:right="0" w:firstLine="0" w:left="283"/>
         <w:rPr>
-          <w:rStyle w:val="896"/>
+          <w:rStyle w:val="904"/>
           <w:rFonts w:hint="default"/>
           <w:lang w:val="es-AR"/>
         </w:rPr>
@@ -1245,17 +1219,14 @@
       </w:r>
       <w:r>
         <w:rPr>
-          <w:rFonts w:hint="default" w:ascii="Inter" w:hAnsi="Inter" w:cs="Inter"/>
-          <w:b/>
-          <w:bCs/>
-          <w:sz w:val="20"/>
-          <w:szCs w:val="20"/>
-          <w:lang w:val="es-ES"/>
+          <w:rStyle w:val="904"/>
+          <w:rFonts w:hint="default"/>
+          <w:lang w:val="es-AR"/>
         </w:rPr>
       </w:r>
       <w:r>
         <w:rPr>
-          <w:rStyle w:val="896"/>
+          <w:rStyle w:val="904"/>
           <w:rFonts w:hint="default"/>
           <w:lang w:val="es-AR"/>
         </w:rPr>
@@ -1298,7 +1269,7 @@
           <w:rFonts w:hint="default" w:ascii="Inter" w:hAnsi="Inter" w:cs="Inter"/>
           <w:sz w:val="20"/>
           <w:szCs w:val="20"/>
-          <w:lang w:val="es-ES"/>
+          <w:lang w:val="es-AR"/>
         </w:rPr>
       </w:r>
       <w:r>
@@ -1354,8 +1325,6 @@
       <w:r>
         <w:rPr>
           <w:rFonts w:hint="default" w:ascii="Inter" w:hAnsi="Inter" w:cs="Inter"/>
-          <w:b/>
-          <w:bCs/>
           <w:color w:val="203864" w:themeColor="accent5" w:themeShade="80"/>
           <w:sz w:val="28"/>
           <w:szCs w:val="28"/>
@@ -1388,7 +1357,6 @@
           <w:bCs/>
           <w:sz w:val="32"/>
           <w:szCs w:val="32"/>
-          <w:lang w:val="undefined"/>
         </w:rPr>
       </w:pPr>
       <w:r>
@@ -1398,7 +1366,6 @@
           <w:bCs/>
           <w:sz w:val="28"/>
           <w:szCs w:val="28"/>
-          <w:lang w:val="undefined"/>
         </w:rPr>
       </w:r>
       <w:r>
@@ -1407,7 +1374,6 @@
           <w:bCs/>
           <w:sz w:val="24"/>
           <w:szCs w:val="24"/>
-          <w:lang w:val="undefined"/>
         </w:rPr>
         <w:t xml:space="preserve">Junio 2022 – Diciembre 2024</w:t>
       </w:r>
@@ -1416,9 +1382,8 @@
           <w:rFonts w:hint="default" w:ascii="Inter" w:hAnsi="Inter" w:cs="Inter"/>
           <w:b/>
           <w:bCs/>
-          <w:sz w:val="28"/>
-          <w:szCs w:val="28"/>
-          <w:lang w:val="undefined"/>
+          <w:sz w:val="32"/>
+          <w:szCs w:val="32"/>
         </w:rPr>
       </w:r>
       <w:r>
@@ -1428,7 +1393,6 @@
           <w:bCs/>
           <w:sz w:val="32"/>
           <w:szCs w:val="32"/>
-          <w:lang w:val="undefined"/>
         </w:rPr>
       </w:r>
     </w:p>
@@ -1475,7 +1439,7 @@
           <w:rFonts w:hint="default" w:ascii="Inter" w:hAnsi="Inter" w:cs="Inter"/>
           <w:sz w:val="20"/>
           <w:szCs w:val="20"/>
-          <w:lang w:val="es-ES"/>
+          <w:lang w:val="es-AR"/>
         </w:rPr>
       </w:r>
       <w:r>
@@ -1483,6 +1447,7 @@
           <w:rFonts w:hint="default" w:ascii="Inter" w:hAnsi="Inter" w:cs="Inter"/>
           <w:sz w:val="20"/>
           <w:szCs w:val="20"/>
+          <w:highlight w:val="none"/>
           <w:lang w:val="es-AR"/>
         </w:rPr>
       </w:r>
@@ -1497,25 +1462,17 @@
         </w:pBdr>
         <w:spacing/>
         <w:ind w:right="0" w:firstLine="0" w:left="283"/>
-        <w:rPr>
-          <w:lang w:val="undefined"/>
-        </w:rPr>
+        <w:rPr/>
       </w:pPr>
       <w:r>
-        <w:rPr>
-          <w:lang w:val="undefined"/>
-        </w:rPr>
         <w:t xml:space="preserve">Responsabilidades y características:</w:t>
       </w:r>
-      <w:r>
-        <w:rPr>
-          <w:lang w:val="undefined"/>
-        </w:rPr>
-      </w:r>
+      <w:r/>
+      <w:r/>
     </w:p>
     <w:p>
       <w:pPr>
-        <w:pStyle w:val="859"/>
+        <w:pStyle w:val="867"/>
         <w:numPr>
           <w:ilvl w:val="0"/>
           <w:numId w:val="8"/>
@@ -1528,25 +1485,17 @@
         </w:pBdr>
         <w:spacing/>
         <w:ind w:right="0" w:hanging="283" w:left="567"/>
-        <w:rPr>
-          <w:lang w:val="undefined"/>
-        </w:rPr>
+        <w:rPr/>
       </w:pPr>
       <w:r>
-        <w:rPr>
-          <w:lang w:val="undefined"/>
-        </w:rPr>
         <w:t xml:space="preserve">Implementación de scraping automatizado para extraer información de múltiples fuentes.</w:t>
       </w:r>
-      <w:r>
-        <w:rPr>
-          <w:lang w:val="undefined"/>
-        </w:rPr>
-      </w:r>
+      <w:r/>
+      <w:r/>
     </w:p>
     <w:p>
       <w:pPr>
-        <w:pStyle w:val="859"/>
+        <w:pStyle w:val="867"/>
         <w:numPr>
           <w:ilvl w:val="0"/>
           <w:numId w:val="8"/>
@@ -1559,25 +1508,17 @@
         </w:pBdr>
         <w:spacing/>
         <w:ind w:right="0" w:hanging="283" w:left="567"/>
-        <w:rPr>
-          <w:lang w:val="undefined"/>
-        </w:rPr>
+        <w:rPr/>
       </w:pPr>
       <w:r>
-        <w:rPr>
-          <w:lang w:val="undefined"/>
-        </w:rPr>
         <w:t xml:space="preserve">Notificaciones en tiempo real mediante WebPush y WebSocket.</w:t>
       </w:r>
-      <w:r>
-        <w:rPr>
-          <w:lang w:val="undefined"/>
-        </w:rPr>
-      </w:r>
+      <w:r/>
+      <w:r/>
     </w:p>
     <w:p>
       <w:pPr>
-        <w:pStyle w:val="859"/>
+        <w:pStyle w:val="867"/>
         <w:numPr>
           <w:ilvl w:val="0"/>
           <w:numId w:val="8"/>
@@ -1590,25 +1531,17 @@
         </w:pBdr>
         <w:spacing/>
         <w:ind w:right="0" w:hanging="283" w:left="567"/>
-        <w:rPr>
-          <w:lang w:val="undefined"/>
-        </w:rPr>
+        <w:rPr/>
       </w:pPr>
       <w:r>
-        <w:rPr>
-          <w:lang w:val="undefined"/>
-        </w:rPr>
         <w:t xml:space="preserve">Seguridad reforzada con Bcrypt para la protección de credenciales.</w:t>
       </w:r>
-      <w:r>
-        <w:rPr>
-          <w:lang w:val="undefined"/>
-        </w:rPr>
-      </w:r>
+      <w:r/>
+      <w:r/>
     </w:p>
     <w:p>
       <w:pPr>
-        <w:pStyle w:val="859"/>
+        <w:pStyle w:val="867"/>
         <w:numPr>
           <w:ilvl w:val="0"/>
           <w:numId w:val="8"/>
@@ -1621,48 +1554,18 @@
         </w:pBdr>
         <w:spacing/>
         <w:ind w:right="0" w:hanging="283" w:left="567"/>
-        <w:rPr>
-          <w:lang w:val="undefined"/>
-        </w:rPr>
+        <w:rPr/>
       </w:pPr>
       <w:r>
-        <w:rPr>
-          <w:lang w:val="undefined"/>
-        </w:rPr>
         <w:t xml:space="preserve">Validación de datos con Zod y desarrollo con arquitectura monorepo.</w:t>
-      </w:r>
-      <w:r>
-        <w:rPr>
-          <w:lang w:val="undefined"/>
-        </w:rPr>
-      </w:r>
-      <w:r>
-        <w:rPr>
-          <w:rFonts w:hint="default" w:ascii="Inter" w:hAnsi="Inter" w:cs="Inter"/>
-          <w:b/>
-          <w:bCs/>
-          <w:sz w:val="20"/>
-          <w:szCs w:val="20"/>
-          <w:highlight w:val="none"/>
-          <w:lang w:val="es-AR"/>
-        </w:rPr>
-      </w:r>
-      <w:r>
-        <w:rPr>
-          <w:rFonts w:hint="default" w:ascii="Inter" w:hAnsi="Inter" w:cs="Inter"/>
-          <w:b/>
-          <w:bCs/>
-          <w:sz w:val="20"/>
-          <w:szCs w:val="20"/>
-        </w:rPr>
       </w:r>
       <w:r>
         <w:rPr>
           <w:rFonts w:ascii="Times New Roman" w:hAnsi="Times New Roman" w:eastAsia="Times New Roman" w:cs="Times New Roman"/>
           <w:sz w:val="24"/>
-          <w:lang w:val="undefined"/>
         </w:rPr>
       </w:r>
+      <w:r/>
     </w:p>
     <w:p>
       <w:pPr>
@@ -1683,7 +1586,6 @@
           <w:bCs/>
           <w:sz w:val="32"/>
           <w:szCs w:val="32"/>
-          <w:lang w:val="undefined"/>
         </w:rPr>
       </w:pPr>
       <w:r>
@@ -1693,7 +1595,6 @@
           <w:bCs/>
           <w:sz w:val="24"/>
           <w:szCs w:val="24"/>
-          <w:lang w:val="undefined"/>
         </w:rPr>
         <w:t xml:space="preserve">Links:</w:t>
       </w:r>
@@ -1704,7 +1605,6 @@
           <w:bCs/>
           <w:sz w:val="32"/>
           <w:szCs w:val="32"/>
-          <w:lang w:val="undefined"/>
         </w:rPr>
       </w:r>
       <w:r>
@@ -1714,7 +1614,6 @@
           <w:bCs/>
           <w:sz w:val="32"/>
           <w:szCs w:val="32"/>
-          <w:lang w:val="undefined"/>
         </w:rPr>
       </w:r>
     </w:p>
@@ -1733,21 +1632,21 @@
         <w:spacing w:after="181" w:before="181"/>
         <w:ind w:left="380"/>
         <w:rPr>
-          <w:rStyle w:val="896"/>
+          <w:rStyle w:val="904"/>
           <w:rFonts w:hint="default"/>
           <w:lang w:val="es-ES"/>
         </w:rPr>
       </w:pPr>
       <w:r>
         <w:rPr>
-          <w:rStyle w:val="896"/>
+          <w:rStyle w:val="904"/>
           <w:rFonts w:hint="default"/>
           <w:lang w:val="es-AR"/>
         </w:rPr>
       </w:r>
       <w:r>
         <w:rPr>
-          <w:rStyle w:val="896"/>
+          <w:rStyle w:val="904"/>
           <w:rFonts w:hint="default"/>
           <w:lang w:val="es-AR"/>
         </w:rPr>
@@ -1755,7 +1654,7 @@
       </w:r>
       <w:r>
         <w:rPr>
-          <w:rStyle w:val="896"/>
+          <w:rStyle w:val="904"/>
           <w:rFonts w:hint="default"/>
           <w:lang w:val="es-AR"/>
         </w:rPr>
@@ -1763,7 +1662,7 @@
       </w:r>
       <w:r>
         <w:rPr>
-          <w:rStyle w:val="896"/>
+          <w:rStyle w:val="904"/>
           <w:rFonts w:hint="default"/>
           <w:lang w:val="es-AR"/>
         </w:rPr>
@@ -1771,7 +1670,7 @@
       </w:r>
       <w:r>
         <w:rPr>
-          <w:rStyle w:val="896"/>
+          <w:rStyle w:val="904"/>
           <w:rFonts w:hint="default"/>
           <w:lang w:val="es-AR"/>
         </w:rPr>
@@ -1779,15 +1678,15 @@
       </w:r>
       <w:r>
         <w:rPr>
-          <w:rStyle w:val="896"/>
+          <w:rStyle w:val="904"/>
           <w:rFonts w:hint="default"/>
           <w:lang w:val="es-AR"/>
         </w:rPr>
       </w:r>
-      <w:hyperlink r:id="rId10" w:tooltip="https://github.com/FrovaHappy/anime" w:history="1">
+      <w:hyperlink r:id="rId11" w:tooltip="https://github.com/FrovaHappy/anime" w:history="1">
         <w:r>
           <w:rPr>
-            <w:rStyle w:val="896"/>
+            <w:rStyle w:val="904"/>
             <w:rFonts w:hint="default"/>
             <w:lang w:val="es-AR"/>
           </w:rPr>
@@ -1795,7 +1694,7 @@
         </w:r>
         <w:r>
           <w:rPr>
-            <w:rStyle w:val="896"/>
+            <w:rStyle w:val="904"/>
             <w:rFonts w:hint="default"/>
             <w:lang w:val="es-ES"/>
           </w:rPr>
@@ -1803,7 +1702,7 @@
       </w:hyperlink>
       <w:r>
         <w:rPr>
-          <w:rStyle w:val="896"/>
+          <w:rStyle w:val="904"/>
           <w:rFonts w:hint="default"/>
           <w:lang w:val="es-ES"/>
         </w:rPr>
@@ -1811,7 +1710,7 @@
       </w:r>
       <w:r>
         <w:rPr>
-          <w:rStyle w:val="896"/>
+          <w:rStyle w:val="904"/>
           <w:rFonts w:hint="default"/>
           <w:lang w:val="es-AR"/>
         </w:rPr>
@@ -1819,7 +1718,7 @@
       </w:r>
       <w:r>
         <w:rPr>
-          <w:rStyle w:val="896"/>
+          <w:rStyle w:val="904"/>
           <w:rFonts w:hint="default"/>
           <w:lang w:val="es-AR"/>
         </w:rPr>
@@ -1827,14 +1726,14 @@
       </w:r>
       <w:r>
         <w:rPr>
-          <w:rStyle w:val="896"/>
+          <w:rStyle w:val="904"/>
           <w:rFonts w:hint="default"/>
           <w:lang w:val="es-ES"/>
         </w:rPr>
       </w:r>
       <w:r>
         <w:rPr>
-          <w:rStyle w:val="896"/>
+          <w:rStyle w:val="904"/>
           <w:rFonts w:hint="default"/>
           <w:lang w:val="es-ES"/>
         </w:rPr>
@@ -1854,13 +1753,12 @@
         <w:spacing w:after="181" w:before="181"/>
         <w:ind w:firstLine="0" w:left="400"/>
         <w:rPr>
-          <w:rStyle w:val="896"/>
+          <w:rStyle w:val="904"/>
           <w:rFonts w:hint="default"/>
           <w:b/>
           <w:bCs/>
           <w:sz w:val="36"/>
           <w:szCs w:val="36"/>
-          <w:lang w:val="undefined"/>
         </w:rPr>
       </w:pPr>
       <w:r>
@@ -1870,7 +1768,6 @@
           <w:bCs/>
           <w:sz w:val="24"/>
           <w:szCs w:val="24"/>
-          <w:lang w:val="undefined"/>
         </w:rPr>
       </w:r>
       <w:r>
@@ -1879,29 +1776,27 @@
           <w:bCs/>
           <w:sz w:val="24"/>
           <w:szCs w:val="24"/>
-          <w:lang w:val="undefined"/>
         </w:rPr>
         <w:t xml:space="preserve">Tecnologías utilizadas:</w:t>
       </w:r>
       <w:r>
         <w:rPr>
-          <w:rFonts w:hint="default" w:ascii="Inter" w:hAnsi="Inter" w:cs="Inter"/>
-          <w:b/>
-          <w:bCs/>
-          <w:sz w:val="36"/>
-          <w:szCs w:val="36"/>
-          <w:lang w:val="undefined"/>
-        </w:rPr>
-      </w:r>
-      <w:r>
-        <w:rPr>
-          <w:rStyle w:val="896"/>
+          <w:rStyle w:val="904"/>
           <w:rFonts w:hint="default"/>
           <w:b/>
           <w:bCs/>
           <w:sz w:val="36"/>
           <w:szCs w:val="36"/>
-          <w:lang w:val="undefined"/>
+        </w:rPr>
+      </w:r>
+      <w:r>
+        <w:rPr>
+          <w:rStyle w:val="904"/>
+          <w:rFonts w:hint="default"/>
+          <w:b/>
+          <w:bCs/>
+          <w:sz w:val="36"/>
+          <w:szCs w:val="36"/>
         </w:rPr>
       </w:r>
     </w:p>
@@ -1923,7 +1818,6 @@
           <w:rFonts w:hint="default" w:ascii="Inter" w:hAnsi="Inter" w:cs="Inter"/>
           <w:sz w:val="20"/>
           <w:szCs w:val="20"/>
-          <w:lang w:val="undefined"/>
         </w:rPr>
       </w:pPr>
       <w:r>
@@ -1931,13 +1825,9 @@
           <w:rFonts w:hint="default" w:ascii="Inter" w:hAnsi="Inter" w:cs="Inter"/>
           <w:sz w:val="20"/>
           <w:szCs w:val="20"/>
-          <w:lang w:val="undefined"/>
         </w:rPr>
       </w:r>
       <w:r>
-        <w:rPr>
-          <w:lang w:val="undefined"/>
-        </w:rPr>
         <w:t xml:space="preserve">Monorepositorio · MongoDB · TypeScript · React.js · WebPush · WebSocket · Got · Bcrypt · Express · Zod</w:t>
       </w:r>
       <w:r>
@@ -1945,7 +1835,6 @@
           <w:rFonts w:hint="default" w:ascii="Inter" w:hAnsi="Inter" w:cs="Inter"/>
           <w:sz w:val="20"/>
           <w:szCs w:val="20"/>
-          <w:lang w:val="undefined"/>
         </w:rPr>
       </w:r>
       <w:r>
@@ -1953,7 +1842,6 @@
           <w:rFonts w:hint="default" w:ascii="Inter" w:hAnsi="Inter" w:cs="Inter"/>
           <w:sz w:val="20"/>
           <w:szCs w:val="20"/>
-          <w:lang w:val="undefined"/>
         </w:rPr>
       </w:r>
     </w:p>
@@ -2027,7 +1915,6 @@
           <w:bCs/>
           <w:sz w:val="22"/>
           <w:szCs w:val="22"/>
-          <w:lang w:val="undefined"/>
         </w:rPr>
       </w:pPr>
       <w:r>
@@ -2036,7 +1923,6 @@
           <w:bCs/>
           <w:sz w:val="22"/>
           <w:szCs w:val="22"/>
-          <w:lang w:val="undefined"/>
         </w:rPr>
         <w:t xml:space="preserve">Formación Autodidacta (+2 años de experiencia)</w:t>
       </w:r>
@@ -2046,13 +1932,20 @@
           <w:bCs/>
           <w:sz w:val="22"/>
           <w:szCs w:val="22"/>
-          <w:lang w:val="undefined"/>
+        </w:rPr>
+      </w:r>
+      <w:r>
+        <w:rPr>
+          <w:b/>
+          <w:bCs/>
+          <w:sz w:val="22"/>
+          <w:szCs w:val="22"/>
         </w:rPr>
       </w:r>
     </w:p>
     <w:p>
       <w:pPr>
-        <w:pStyle w:val="859"/>
+        <w:pStyle w:val="867"/>
         <w:numPr>
           <w:ilvl w:val="0"/>
           <w:numId w:val="10"/>
@@ -2070,7 +1963,6 @@
           <w:bCs/>
           <w:sz w:val="22"/>
           <w:szCs w:val="22"/>
-          <w:lang w:val="undefined"/>
         </w:rPr>
       </w:pPr>
       <w:r>
@@ -2079,27 +1971,18 @@
           <w:bCs/>
           <w:sz w:val="22"/>
           <w:szCs w:val="22"/>
-          <w:lang w:val="undefined"/>
         </w:rPr>
       </w:r>
       <w:r>
-        <w:rPr>
-          <w:lang w:val="undefined"/>
-        </w:rPr>
         <w:t xml:space="preserve">Aprendizaje basado en documentación oficial, foros especializados y recursos de creadores como Midudev, con enfoque en desarrollo web, backend y arquitectura de software.</w:t>
       </w:r>
+      <w:r/>
       <w:r>
         <w:rPr>
           <w:b/>
           <w:bCs/>
           <w:sz w:val="22"/>
           <w:szCs w:val="22"/>
-          <w:lang w:val="undefined"/>
-        </w:rPr>
-      </w:r>
-      <w:r>
-        <w:rPr>
-          <w:lang w:val="undefined"/>
         </w:rPr>
       </w:r>
     </w:p>
@@ -2118,7 +2001,6 @@
           <w:bCs/>
           <w:sz w:val="28"/>
           <w:szCs w:val="22"/>
-          <w:lang w:val="undefined"/>
         </w:rPr>
       </w:pPr>
       <w:r>
@@ -2127,19 +2009,8 @@
           <w:bCs/>
           <w:sz w:val="22"/>
           <w:szCs w:val="22"/>
-          <w:lang w:val="undefined"/>
         </w:rPr>
         <w:t xml:space="preserve">Licenciatura en Sistemas de Información (No finalizado – 1 año cursado)</w:t>
-      </w:r>
-      <w:r>
-        <w:rPr>
-          <w:rFonts w:hint="default" w:ascii="Roboto Condensed" w:hAnsi="Roboto Condensed" w:cs="Roboto Condensed"/>
-          <w:b/>
-          <w:bCs/>
-          <w:sz w:val="36"/>
-          <w:szCs w:val="36"/>
-          <w:lang w:val="undefined"/>
-        </w:rPr>
       </w:r>
       <w:r>
         <w:rPr>
@@ -2148,7 +2019,14 @@
           <w:bCs/>
           <w:sz w:val="28"/>
           <w:szCs w:val="22"/>
-          <w:lang w:val="undefined"/>
+        </w:rPr>
+      </w:r>
+      <w:r>
+        <w:rPr>
+          <w:b/>
+          <w:bCs/>
+          <w:sz w:val="28"/>
+          <w:szCs w:val="22"/>
         </w:rPr>
       </w:r>
     </w:p>
@@ -3832,9 +3710,9 @@
     <w:lsdException w:name="Bibliography" w:uiPriority="37"/>
     <w:lsdException w:name="TOC Heading" w:uiPriority="39" w:qFormat="1"/>
   </w:latentStyles>
-  <w:style w:type="table" w:styleId="709">
+  <w:style w:type="table" w:styleId="717">
     <w:name w:val="Table Grid"/>
-    <w:basedOn w:val="895"/>
+    <w:basedOn w:val="903"/>
     <w:uiPriority w:val="59"/>
     <w:pPr>
       <w:pBdr/>
@@ -4031,9 +3909,9 @@
       </w:tcPr>
     </w:tblStylePr>
   </w:style>
-  <w:style w:type="table" w:styleId="710">
+  <w:style w:type="table" w:styleId="718">
     <w:name w:val="Table Grid Light"/>
-    <w:basedOn w:val="895"/>
+    <w:basedOn w:val="903"/>
     <w:uiPriority w:val="59"/>
     <w:pPr>
       <w:pBdr/>
@@ -4230,9 +4108,9 @@
       </w:tcPr>
     </w:tblStylePr>
   </w:style>
-  <w:style w:type="table" w:styleId="711">
+  <w:style w:type="table" w:styleId="719">
     <w:name w:val="Plain Table 1"/>
-    <w:basedOn w:val="895"/>
+    <w:basedOn w:val="903"/>
     <w:uiPriority w:val="59"/>
     <w:pPr>
       <w:pBdr/>
@@ -4455,9 +4333,9 @@
       </w:tcPr>
     </w:tblStylePr>
   </w:style>
-  <w:style w:type="table" w:styleId="712">
+  <w:style w:type="table" w:styleId="720">
     <w:name w:val="Plain Table 2"/>
-    <w:basedOn w:val="895"/>
+    <w:basedOn w:val="903"/>
     <w:uiPriority w:val="59"/>
     <w:pPr>
       <w:pBdr/>
@@ -4688,9 +4566,9 @@
       </w:tcPr>
     </w:tblStylePr>
   </w:style>
-  <w:style w:type="table" w:styleId="713">
+  <w:style w:type="table" w:styleId="721">
     <w:name w:val="Plain Table 3"/>
-    <w:basedOn w:val="895"/>
+    <w:basedOn w:val="903"/>
     <w:uiPriority w:val="99"/>
     <w:pPr>
       <w:pBdr/>
@@ -4918,9 +4796,9 @@
       </w:tcPr>
     </w:tblStylePr>
   </w:style>
-  <w:style w:type="table" w:styleId="714">
+  <w:style w:type="table" w:styleId="722">
     <w:name w:val="Plain Table 4"/>
-    <w:basedOn w:val="895"/>
+    <w:basedOn w:val="903"/>
     <w:uiPriority w:val="99"/>
     <w:pPr>
       <w:pBdr/>
@@ -5134,9 +5012,9 @@
       </w:tcPr>
     </w:tblStylePr>
   </w:style>
-  <w:style w:type="table" w:styleId="715">
+  <w:style w:type="table" w:styleId="723">
     <w:name w:val="Plain Table 5"/>
-    <w:basedOn w:val="895"/>
+    <w:basedOn w:val="903"/>
     <w:uiPriority w:val="99"/>
     <w:pPr>
       <w:pBdr/>
@@ -5367,9 +5245,9 @@
       </w:tcPr>
     </w:tblStylePr>
   </w:style>
-  <w:style w:type="table" w:styleId="716">
+  <w:style w:type="table" w:styleId="724">
     <w:name w:val="Grid Table 1 Light"/>
-    <w:basedOn w:val="895"/>
+    <w:basedOn w:val="903"/>
     <w:uiPriority w:val="99"/>
     <w:pPr>
       <w:pBdr/>
@@ -5590,9 +5468,9 @@
       </w:tcPr>
     </w:tblStylePr>
   </w:style>
-  <w:style w:type="table" w:styleId="717">
+  <w:style w:type="table" w:styleId="725">
     <w:name w:val="Grid Table 1 Light - Accent 1"/>
-    <w:basedOn w:val="895"/>
+    <w:basedOn w:val="903"/>
     <w:uiPriority w:val="99"/>
     <w:pPr>
       <w:pBdr/>
@@ -5813,9 +5691,9 @@
       </w:tcPr>
     </w:tblStylePr>
   </w:style>
-  <w:style w:type="table" w:styleId="718">
+  <w:style w:type="table" w:styleId="726">
     <w:name w:val="Grid Table 1 Light - Accent 2"/>
-    <w:basedOn w:val="895"/>
+    <w:basedOn w:val="903"/>
     <w:uiPriority w:val="99"/>
     <w:pPr>
       <w:pBdr/>
@@ -6036,9 +5914,9 @@
       </w:tcPr>
     </w:tblStylePr>
   </w:style>
-  <w:style w:type="table" w:styleId="719">
+  <w:style w:type="table" w:styleId="727">
     <w:name w:val="Grid Table 1 Light - Accent 3"/>
-    <w:basedOn w:val="895"/>
+    <w:basedOn w:val="903"/>
     <w:uiPriority w:val="99"/>
     <w:pPr>
       <w:pBdr/>
@@ -6259,9 +6137,9 @@
       </w:tcPr>
     </w:tblStylePr>
   </w:style>
-  <w:style w:type="table" w:styleId="720">
+  <w:style w:type="table" w:styleId="728">
     <w:name w:val="Grid Table 1 Light - Accent 4"/>
-    <w:basedOn w:val="895"/>
+    <w:basedOn w:val="903"/>
     <w:uiPriority w:val="99"/>
     <w:pPr>
       <w:pBdr/>
@@ -6482,9 +6360,9 @@
       </w:tcPr>
     </w:tblStylePr>
   </w:style>
-  <w:style w:type="table" w:styleId="721">
+  <w:style w:type="table" w:styleId="729">
     <w:name w:val="Grid Table 1 Light - Accent 5"/>
-    <w:basedOn w:val="895"/>
+    <w:basedOn w:val="903"/>
     <w:uiPriority w:val="99"/>
     <w:pPr>
       <w:pBdr/>
@@ -6705,9 +6583,9 @@
       </w:tcPr>
     </w:tblStylePr>
   </w:style>
-  <w:style w:type="table" w:styleId="722">
+  <w:style w:type="table" w:styleId="730">
     <w:name w:val="Grid Table 1 Light - Accent 6"/>
-    <w:basedOn w:val="895"/>
+    <w:basedOn w:val="903"/>
     <w:uiPriority w:val="99"/>
     <w:pPr>
       <w:pBdr/>
@@ -6928,9 +6806,9 @@
       </w:tcPr>
     </w:tblStylePr>
   </w:style>
-  <w:style w:type="table" w:styleId="723">
+  <w:style w:type="table" w:styleId="731">
     <w:name w:val="Grid Table 2"/>
-    <w:basedOn w:val="895"/>
+    <w:basedOn w:val="903"/>
     <w:uiPriority w:val="99"/>
     <w:pPr>
       <w:pBdr/>
@@ -7160,9 +7038,9 @@
       </w:tcPr>
     </w:tblStylePr>
   </w:style>
-  <w:style w:type="table" w:styleId="724">
+  <w:style w:type="table" w:styleId="732">
     <w:name w:val="Grid Table 2 - Accent 1"/>
-    <w:basedOn w:val="895"/>
+    <w:basedOn w:val="903"/>
     <w:uiPriority w:val="99"/>
     <w:pPr>
       <w:pBdr/>
@@ -7392,9 +7270,9 @@
       </w:tcPr>
     </w:tblStylePr>
   </w:style>
-  <w:style w:type="table" w:styleId="725">
+  <w:style w:type="table" w:styleId="733">
     <w:name w:val="Grid Table 2 - Accent 2"/>
-    <w:basedOn w:val="895"/>
+    <w:basedOn w:val="903"/>
     <w:uiPriority w:val="99"/>
     <w:pPr>
       <w:pBdr/>
@@ -7624,9 +7502,9 @@
       </w:tcPr>
     </w:tblStylePr>
   </w:style>
-  <w:style w:type="table" w:styleId="726">
+  <w:style w:type="table" w:styleId="734">
     <w:name w:val="Grid Table 2 - Accent 3"/>
-    <w:basedOn w:val="895"/>
+    <w:basedOn w:val="903"/>
     <w:uiPriority w:val="99"/>
     <w:pPr>
       <w:pBdr/>
@@ -7856,9 +7734,9 @@
       </w:tcPr>
     </w:tblStylePr>
   </w:style>
-  <w:style w:type="table" w:styleId="727">
+  <w:style w:type="table" w:styleId="735">
     <w:name w:val="Grid Table 2 - Accent 4"/>
-    <w:basedOn w:val="895"/>
+    <w:basedOn w:val="903"/>
     <w:uiPriority w:val="99"/>
     <w:pPr>
       <w:pBdr/>
@@ -8088,9 +7966,9 @@
       </w:tcPr>
     </w:tblStylePr>
   </w:style>
-  <w:style w:type="table" w:styleId="728">
+  <w:style w:type="table" w:styleId="736">
     <w:name w:val="Grid Table 2 - Accent 5"/>
-    <w:basedOn w:val="895"/>
+    <w:basedOn w:val="903"/>
     <w:uiPriority w:val="99"/>
     <w:pPr>
       <w:pBdr/>
@@ -8320,9 +8198,9 @@
       </w:tcPr>
     </w:tblStylePr>
   </w:style>
-  <w:style w:type="table" w:styleId="729">
+  <w:style w:type="table" w:styleId="737">
     <w:name w:val="Grid Table 2 - Accent 6"/>
-    <w:basedOn w:val="895"/>
+    <w:basedOn w:val="903"/>
     <w:uiPriority w:val="99"/>
     <w:pPr>
       <w:pBdr/>
@@ -8552,9 +8430,9 @@
       </w:tcPr>
     </w:tblStylePr>
   </w:style>
-  <w:style w:type="table" w:styleId="730">
+  <w:style w:type="table" w:styleId="738">
     <w:name w:val="Grid Table 3"/>
-    <w:basedOn w:val="895"/>
+    <w:basedOn w:val="903"/>
     <w:uiPriority w:val="99"/>
     <w:pPr>
       <w:pBdr/>
@@ -8797,9 +8675,9 @@
       </w:tcPr>
     </w:tblStylePr>
   </w:style>
-  <w:style w:type="table" w:styleId="731">
+  <w:style w:type="table" w:styleId="739">
     <w:name w:val="Grid Table 3 - Accent 1"/>
-    <w:basedOn w:val="895"/>
+    <w:basedOn w:val="903"/>
     <w:uiPriority w:val="99"/>
     <w:pPr>
       <w:pBdr/>
@@ -9042,9 +8920,9 @@
       </w:tcPr>
     </w:tblStylePr>
   </w:style>
-  <w:style w:type="table" w:styleId="732">
+  <w:style w:type="table" w:styleId="740">
     <w:name w:val="Grid Table 3 - Accent 2"/>
-    <w:basedOn w:val="895"/>
+    <w:basedOn w:val="903"/>
     <w:uiPriority w:val="99"/>
     <w:pPr>
       <w:pBdr/>
@@ -9287,9 +9165,9 @@
       </w:tcPr>
     </w:tblStylePr>
   </w:style>
-  <w:style w:type="table" w:styleId="733">
+  <w:style w:type="table" w:styleId="741">
     <w:name w:val="Grid Table 3 - Accent 3"/>
-    <w:basedOn w:val="895"/>
+    <w:basedOn w:val="903"/>
     <w:uiPriority w:val="99"/>
     <w:pPr>
       <w:pBdr/>
@@ -9532,9 +9410,9 @@
       </w:tcPr>
     </w:tblStylePr>
   </w:style>
-  <w:style w:type="table" w:styleId="734">
+  <w:style w:type="table" w:styleId="742">
     <w:name w:val="Grid Table 3 - Accent 4"/>
-    <w:basedOn w:val="895"/>
+    <w:basedOn w:val="903"/>
     <w:uiPriority w:val="99"/>
     <w:pPr>
       <w:pBdr/>
@@ -9777,9 +9655,9 @@
       </w:tcPr>
     </w:tblStylePr>
   </w:style>
-  <w:style w:type="table" w:styleId="735">
+  <w:style w:type="table" w:styleId="743">
     <w:name w:val="Grid Table 3 - Accent 5"/>
-    <w:basedOn w:val="895"/>
+    <w:basedOn w:val="903"/>
     <w:uiPriority w:val="99"/>
     <w:pPr>
       <w:pBdr/>
@@ -10022,9 +9900,9 @@
       </w:tcPr>
     </w:tblStylePr>
   </w:style>
-  <w:style w:type="table" w:styleId="736">
+  <w:style w:type="table" w:styleId="744">
     <w:name w:val="Grid Table 3 - Accent 6"/>
-    <w:basedOn w:val="895"/>
+    <w:basedOn w:val="903"/>
     <w:uiPriority w:val="99"/>
     <w:pPr>
       <w:pBdr/>
@@ -10267,9 +10145,9 @@
       </w:tcPr>
     </w:tblStylePr>
   </w:style>
-  <w:style w:type="table" w:styleId="737">
+  <w:style w:type="table" w:styleId="745">
     <w:name w:val="Grid Table 4"/>
-    <w:basedOn w:val="895"/>
+    <w:basedOn w:val="903"/>
     <w:uiPriority w:val="59"/>
     <w:pPr>
       <w:pBdr/>
@@ -10500,9 +10378,9 @@
       </w:tcPr>
     </w:tblStylePr>
   </w:style>
-  <w:style w:type="table" w:styleId="738">
+  <w:style w:type="table" w:styleId="746">
     <w:name w:val="Grid Table 4 - Accent 1"/>
-    <w:basedOn w:val="895"/>
+    <w:basedOn w:val="903"/>
     <w:uiPriority w:val="59"/>
     <w:pPr>
       <w:pBdr/>
@@ -10733,9 +10611,9 @@
       </w:tcPr>
     </w:tblStylePr>
   </w:style>
-  <w:style w:type="table" w:styleId="739">
+  <w:style w:type="table" w:styleId="747">
     <w:name w:val="Grid Table 4 - Accent 2"/>
-    <w:basedOn w:val="895"/>
+    <w:basedOn w:val="903"/>
     <w:uiPriority w:val="59"/>
     <w:pPr>
       <w:pBdr/>
@@ -10966,9 +10844,9 @@
       </w:tcPr>
     </w:tblStylePr>
   </w:style>
-  <w:style w:type="table" w:styleId="740">
+  <w:style w:type="table" w:styleId="748">
     <w:name w:val="Grid Table 4 - Accent 3"/>
-    <w:basedOn w:val="895"/>
+    <w:basedOn w:val="903"/>
     <w:uiPriority w:val="59"/>
     <w:pPr>
       <w:pBdr/>
@@ -11199,9 +11077,9 @@
       </w:tcPr>
     </w:tblStylePr>
   </w:style>
-  <w:style w:type="table" w:styleId="741">
+  <w:style w:type="table" w:styleId="749">
     <w:name w:val="Grid Table 4 - Accent 4"/>
-    <w:basedOn w:val="895"/>
+    <w:basedOn w:val="903"/>
     <w:uiPriority w:val="59"/>
     <w:pPr>
       <w:pBdr/>
@@ -11432,9 +11310,9 @@
       </w:tcPr>
     </w:tblStylePr>
   </w:style>
-  <w:style w:type="table" w:styleId="742">
+  <w:style w:type="table" w:styleId="750">
     <w:name w:val="Grid Table 4 - Accent 5"/>
-    <w:basedOn w:val="895"/>
+    <w:basedOn w:val="903"/>
     <w:uiPriority w:val="59"/>
     <w:pPr>
       <w:pBdr/>
@@ -11665,9 +11543,9 @@
       </w:tcPr>
     </w:tblStylePr>
   </w:style>
-  <w:style w:type="table" w:styleId="743">
+  <w:style w:type="table" w:styleId="751">
     <w:name w:val="Grid Table 4 - Accent 6"/>
-    <w:basedOn w:val="895"/>
+    <w:basedOn w:val="903"/>
     <w:uiPriority w:val="59"/>
     <w:pPr>
       <w:pBdr/>
@@ -11898,9 +11776,9 @@
       </w:tcPr>
     </w:tblStylePr>
   </w:style>
-  <w:style w:type="table" w:styleId="744">
+  <w:style w:type="table" w:styleId="752">
     <w:name w:val="Grid Table 5 Dark"/>
-    <w:basedOn w:val="895"/>
+    <w:basedOn w:val="903"/>
     <w:uiPriority w:val="99"/>
     <w:pPr>
       <w:pBdr/>
@@ -12126,9 +12004,9 @@
       </w:tcPr>
     </w:tblStylePr>
   </w:style>
-  <w:style w:type="table" w:styleId="745">
+  <w:style w:type="table" w:styleId="753">
     <w:name w:val="Grid Table 5 Dark- Accent 1"/>
-    <w:basedOn w:val="895"/>
+    <w:basedOn w:val="903"/>
     <w:uiPriority w:val="99"/>
     <w:pPr>
       <w:pBdr/>
@@ -12354,9 +12232,9 @@
       </w:tcPr>
     </w:tblStylePr>
   </w:style>
-  <w:style w:type="table" w:styleId="746">
+  <w:style w:type="table" w:styleId="754">
     <w:name w:val="Grid Table 5 Dark - Accent 2"/>
-    <w:basedOn w:val="895"/>
+    <w:basedOn w:val="903"/>
     <w:uiPriority w:val="99"/>
     <w:pPr>
       <w:pBdr/>
@@ -12582,9 +12460,9 @@
       </w:tcPr>
     </w:tblStylePr>
   </w:style>
-  <w:style w:type="table" w:styleId="747">
+  <w:style w:type="table" w:styleId="755">
     <w:name w:val="Grid Table 5 Dark - Accent 3"/>
-    <w:basedOn w:val="895"/>
+    <w:basedOn w:val="903"/>
     <w:uiPriority w:val="99"/>
     <w:pPr>
       <w:pBdr/>
@@ -12810,9 +12688,9 @@
       </w:tcPr>
     </w:tblStylePr>
   </w:style>
-  <w:style w:type="table" w:styleId="748">
+  <w:style w:type="table" w:styleId="756">
     <w:name w:val="Grid Table 5 Dark- Accent 4"/>
-    <w:basedOn w:val="895"/>
+    <w:basedOn w:val="903"/>
     <w:uiPriority w:val="99"/>
     <w:pPr>
       <w:pBdr/>
@@ -13038,9 +12916,9 @@
       </w:tcPr>
     </w:tblStylePr>
   </w:style>
-  <w:style w:type="table" w:styleId="749">
+  <w:style w:type="table" w:styleId="757">
     <w:name w:val="Grid Table 5 Dark - Accent 5"/>
-    <w:basedOn w:val="895"/>
+    <w:basedOn w:val="903"/>
     <w:uiPriority w:val="99"/>
     <w:pPr>
       <w:pBdr/>
@@ -13266,9 +13144,9 @@
       </w:tcPr>
     </w:tblStylePr>
   </w:style>
-  <w:style w:type="table" w:styleId="750">
+  <w:style w:type="table" w:styleId="758">
     <w:name w:val="Grid Table 5 Dark - Accent 6"/>
-    <w:basedOn w:val="895"/>
+    <w:basedOn w:val="903"/>
     <w:uiPriority w:val="99"/>
     <w:pPr>
       <w:pBdr/>
@@ -13494,9 +13372,9 @@
       </w:tcPr>
     </w:tblStylePr>
   </w:style>
-  <w:style w:type="table" w:styleId="751">
+  <w:style w:type="table" w:styleId="759">
     <w:name w:val="Grid Table 6 Colorful"/>
-    <w:basedOn w:val="895"/>
+    <w:basedOn w:val="903"/>
     <w:uiPriority w:val="99"/>
     <w:pPr>
       <w:pBdr/>
@@ -13724,9 +13602,9 @@
       </w:tcPr>
     </w:tblStylePr>
   </w:style>
-  <w:style w:type="table" w:styleId="752">
+  <w:style w:type="table" w:styleId="760">
     <w:name w:val="Grid Table 6 Colorful - Accent 1"/>
-    <w:basedOn w:val="895"/>
+    <w:basedOn w:val="903"/>
     <w:uiPriority w:val="99"/>
     <w:pPr>
       <w:pBdr/>
@@ -13954,9 +13832,9 @@
       </w:tcPr>
     </w:tblStylePr>
   </w:style>
-  <w:style w:type="table" w:styleId="753">
+  <w:style w:type="table" w:styleId="761">
     <w:name w:val="Grid Table 6 Colorful - Accent 2"/>
-    <w:basedOn w:val="895"/>
+    <w:basedOn w:val="903"/>
     <w:uiPriority w:val="99"/>
     <w:pPr>
       <w:pBdr/>
@@ -14184,9 +14062,9 @@
       </w:tcPr>
     </w:tblStylePr>
   </w:style>
-  <w:style w:type="table" w:styleId="754">
+  <w:style w:type="table" w:styleId="762">
     <w:name w:val="Grid Table 6 Colorful - Accent 3"/>
-    <w:basedOn w:val="895"/>
+    <w:basedOn w:val="903"/>
     <w:uiPriority w:val="99"/>
     <w:pPr>
       <w:pBdr/>
@@ -14414,9 +14292,9 @@
       </w:tcPr>
     </w:tblStylePr>
   </w:style>
-  <w:style w:type="table" w:styleId="755">
+  <w:style w:type="table" w:styleId="763">
     <w:name w:val="Grid Table 6 Colorful - Accent 4"/>
-    <w:basedOn w:val="895"/>
+    <w:basedOn w:val="903"/>
     <w:uiPriority w:val="99"/>
     <w:pPr>
       <w:pBdr/>
@@ -14644,9 +14522,9 @@
       </w:tcPr>
     </w:tblStylePr>
   </w:style>
-  <w:style w:type="table" w:styleId="756">
+  <w:style w:type="table" w:styleId="764">
     <w:name w:val="Grid Table 6 Colorful - Accent 5"/>
-    <w:basedOn w:val="895"/>
+    <w:basedOn w:val="903"/>
     <w:uiPriority w:val="99"/>
     <w:pPr>
       <w:pBdr/>
@@ -14874,9 +14752,9 @@
       </w:tcPr>
     </w:tblStylePr>
   </w:style>
-  <w:style w:type="table" w:styleId="757">
+  <w:style w:type="table" w:styleId="765">
     <w:name w:val="Grid Table 6 Colorful - Accent 6"/>
-    <w:basedOn w:val="895"/>
+    <w:basedOn w:val="903"/>
     <w:uiPriority w:val="99"/>
     <w:pPr>
       <w:pBdr/>
@@ -15104,9 +14982,9 @@
       </w:tcPr>
     </w:tblStylePr>
   </w:style>
-  <w:style w:type="table" w:styleId="758">
+  <w:style w:type="table" w:styleId="766">
     <w:name w:val="Grid Table 7 Colorful"/>
-    <w:basedOn w:val="895"/>
+    <w:basedOn w:val="903"/>
     <w:uiPriority w:val="99"/>
     <w:pPr>
       <w:pBdr/>
@@ -15358,9 +15236,9 @@
       </w:tcPr>
     </w:tblStylePr>
   </w:style>
-  <w:style w:type="table" w:styleId="759">
+  <w:style w:type="table" w:styleId="767">
     <w:name w:val="Grid Table 7 Colorful - Accent 1"/>
-    <w:basedOn w:val="895"/>
+    <w:basedOn w:val="903"/>
     <w:uiPriority w:val="99"/>
     <w:pPr>
       <w:pBdr/>
@@ -15612,9 +15490,9 @@
       </w:tcPr>
     </w:tblStylePr>
   </w:style>
-  <w:style w:type="table" w:styleId="760">
+  <w:style w:type="table" w:styleId="768">
     <w:name w:val="Grid Table 7 Colorful - Accent 2"/>
-    <w:basedOn w:val="895"/>
+    <w:basedOn w:val="903"/>
     <w:uiPriority w:val="99"/>
     <w:pPr>
       <w:pBdr/>
@@ -15866,9 +15744,9 @@
       </w:tcPr>
     </w:tblStylePr>
   </w:style>
-  <w:style w:type="table" w:styleId="761">
+  <w:style w:type="table" w:styleId="769">
     <w:name w:val="Grid Table 7 Colorful - Accent 3"/>
-    <w:basedOn w:val="895"/>
+    <w:basedOn w:val="903"/>
     <w:uiPriority w:val="99"/>
     <w:pPr>
       <w:pBdr/>
@@ -16120,9 +15998,9 @@
       </w:tcPr>
     </w:tblStylePr>
   </w:style>
-  <w:style w:type="table" w:styleId="762">
+  <w:style w:type="table" w:styleId="770">
     <w:name w:val="Grid Table 7 Colorful - Accent 4"/>
-    <w:basedOn w:val="895"/>
+    <w:basedOn w:val="903"/>
     <w:uiPriority w:val="99"/>
     <w:pPr>
       <w:pBdr/>
@@ -16374,9 +16252,9 @@
       </w:tcPr>
     </w:tblStylePr>
   </w:style>
-  <w:style w:type="table" w:styleId="763">
+  <w:style w:type="table" w:styleId="771">
     <w:name w:val="Grid Table 7 Colorful - Accent 5"/>
-    <w:basedOn w:val="895"/>
+    <w:basedOn w:val="903"/>
     <w:uiPriority w:val="99"/>
     <w:pPr>
       <w:pBdr/>
@@ -16628,9 +16506,9 @@
       </w:tcPr>
     </w:tblStylePr>
   </w:style>
-  <w:style w:type="table" w:styleId="764">
+  <w:style w:type="table" w:styleId="772">
     <w:name w:val="Grid Table 7 Colorful - Accent 6"/>
-    <w:basedOn w:val="895"/>
+    <w:basedOn w:val="903"/>
     <w:uiPriority w:val="99"/>
     <w:pPr>
       <w:pBdr/>
@@ -16882,9 +16760,9 @@
       </w:tcPr>
     </w:tblStylePr>
   </w:style>
-  <w:style w:type="table" w:styleId="765">
+  <w:style w:type="table" w:styleId="773">
     <w:name w:val="List Table 1 Light"/>
-    <w:basedOn w:val="895"/>
+    <w:basedOn w:val="903"/>
     <w:uiPriority w:val="99"/>
     <w:pPr>
       <w:pBdr/>
@@ -17098,9 +16976,9 @@
       </w:tcPr>
     </w:tblStylePr>
   </w:style>
-  <w:style w:type="table" w:styleId="766">
+  <w:style w:type="table" w:styleId="774">
     <w:name w:val="List Table 1 Light - Accent 1"/>
-    <w:basedOn w:val="895"/>
+    <w:basedOn w:val="903"/>
     <w:uiPriority w:val="99"/>
     <w:pPr>
       <w:pBdr/>
@@ -17314,9 +17192,9 @@
       </w:tcPr>
     </w:tblStylePr>
   </w:style>
-  <w:style w:type="table" w:styleId="767">
+  <w:style w:type="table" w:styleId="775">
     <w:name w:val="List Table 1 Light - Accent 2"/>
-    <w:basedOn w:val="895"/>
+    <w:basedOn w:val="903"/>
     <w:uiPriority w:val="99"/>
     <w:pPr>
       <w:pBdr/>
@@ -17530,9 +17408,9 @@
       </w:tcPr>
     </w:tblStylePr>
   </w:style>
-  <w:style w:type="table" w:styleId="768">
+  <w:style w:type="table" w:styleId="776">
     <w:name w:val="List Table 1 Light - Accent 3"/>
-    <w:basedOn w:val="895"/>
+    <w:basedOn w:val="903"/>
     <w:uiPriority w:val="99"/>
     <w:pPr>
       <w:pBdr/>
@@ -17746,9 +17624,9 @@
       </w:tcPr>
     </w:tblStylePr>
   </w:style>
-  <w:style w:type="table" w:styleId="769">
+  <w:style w:type="table" w:styleId="777">
     <w:name w:val="List Table 1 Light - Accent 4"/>
-    <w:basedOn w:val="895"/>
+    <w:basedOn w:val="903"/>
     <w:uiPriority w:val="99"/>
     <w:pPr>
       <w:pBdr/>
@@ -17962,9 +17840,9 @@
       </w:tcPr>
     </w:tblStylePr>
   </w:style>
-  <w:style w:type="table" w:styleId="770">
+  <w:style w:type="table" w:styleId="778">
     <w:name w:val="List Table 1 Light - Accent 5"/>
-    <w:basedOn w:val="895"/>
+    <w:basedOn w:val="903"/>
     <w:uiPriority w:val="99"/>
     <w:pPr>
       <w:pBdr/>
@@ -18178,9 +18056,9 @@
       </w:tcPr>
     </w:tblStylePr>
   </w:style>
-  <w:style w:type="table" w:styleId="771">
+  <w:style w:type="table" w:styleId="779">
     <w:name w:val="List Table 1 Light - Accent 6"/>
-    <w:basedOn w:val="895"/>
+    <w:basedOn w:val="903"/>
     <w:uiPriority w:val="99"/>
     <w:pPr>
       <w:pBdr/>
@@ -18394,9 +18272,9 @@
       </w:tcPr>
     </w:tblStylePr>
   </w:style>
-  <w:style w:type="table" w:styleId="772">
+  <w:style w:type="table" w:styleId="780">
     <w:name w:val="List Table 2"/>
-    <w:basedOn w:val="895"/>
+    <w:basedOn w:val="903"/>
     <w:uiPriority w:val="99"/>
     <w:pPr>
       <w:pBdr/>
@@ -18632,9 +18510,9 @@
       </w:tcPr>
     </w:tblStylePr>
   </w:style>
-  <w:style w:type="table" w:styleId="773">
+  <w:style w:type="table" w:styleId="781">
     <w:name w:val="List Table 2 - Accent 1"/>
-    <w:basedOn w:val="895"/>
+    <w:basedOn w:val="903"/>
     <w:uiPriority w:val="99"/>
     <w:pPr>
       <w:pBdr/>
@@ -18870,9 +18748,9 @@
       </w:tcPr>
     </w:tblStylePr>
   </w:style>
-  <w:style w:type="table" w:styleId="774">
+  <w:style w:type="table" w:styleId="782">
     <w:name w:val="List Table 2 - Accent 2"/>
-    <w:basedOn w:val="895"/>
+    <w:basedOn w:val="903"/>
     <w:uiPriority w:val="99"/>
     <w:pPr>
       <w:pBdr/>
@@ -19108,9 +18986,9 @@
       </w:tcPr>
     </w:tblStylePr>
   </w:style>
-  <w:style w:type="table" w:styleId="775">
+  <w:style w:type="table" w:styleId="783">
     <w:name w:val="List Table 2 - Accent 3"/>
-    <w:basedOn w:val="895"/>
+    <w:basedOn w:val="903"/>
     <w:uiPriority w:val="99"/>
     <w:pPr>
       <w:pBdr/>
@@ -19346,9 +19224,9 @@
       </w:tcPr>
     </w:tblStylePr>
   </w:style>
-  <w:style w:type="table" w:styleId="776">
+  <w:style w:type="table" w:styleId="784">
     <w:name w:val="List Table 2 - Accent 4"/>
-    <w:basedOn w:val="895"/>
+    <w:basedOn w:val="903"/>
     <w:uiPriority w:val="99"/>
     <w:pPr>
       <w:pBdr/>
@@ -19584,9 +19462,9 @@
       </w:tcPr>
     </w:tblStylePr>
   </w:style>
-  <w:style w:type="table" w:styleId="777">
+  <w:style w:type="table" w:styleId="785">
     <w:name w:val="List Table 2 - Accent 5"/>
-    <w:basedOn w:val="895"/>
+    <w:basedOn w:val="903"/>
     <w:uiPriority w:val="99"/>
     <w:pPr>
       <w:pBdr/>
@@ -19822,9 +19700,9 @@
       </w:tcPr>
     </w:tblStylePr>
   </w:style>
-  <w:style w:type="table" w:styleId="778">
+  <w:style w:type="table" w:styleId="786">
     <w:name w:val="List Table 2 - Accent 6"/>
-    <w:basedOn w:val="895"/>
+    <w:basedOn w:val="903"/>
     <w:uiPriority w:val="99"/>
     <w:pPr>
       <w:pBdr/>
@@ -20060,9 +19938,9 @@
       </w:tcPr>
     </w:tblStylePr>
   </w:style>
-  <w:style w:type="table" w:styleId="779">
+  <w:style w:type="table" w:styleId="787">
     <w:name w:val="List Table 3"/>
-    <w:basedOn w:val="895"/>
+    <w:basedOn w:val="903"/>
     <w:uiPriority w:val="99"/>
     <w:pPr>
       <w:pBdr/>
@@ -20288,9 +20166,9 @@
       </w:tcPr>
     </w:tblStylePr>
   </w:style>
-  <w:style w:type="table" w:styleId="780">
+  <w:style w:type="table" w:styleId="788">
     <w:name w:val="List Table 3 - Accent 1"/>
-    <w:basedOn w:val="895"/>
+    <w:basedOn w:val="903"/>
     <w:uiPriority w:val="99"/>
     <w:pPr>
       <w:pBdr/>
@@ -20516,9 +20394,9 @@
       </w:tcPr>
     </w:tblStylePr>
   </w:style>
-  <w:style w:type="table" w:styleId="781">
+  <w:style w:type="table" w:styleId="789">
     <w:name w:val="List Table 3 - Accent 2"/>
-    <w:basedOn w:val="895"/>
+    <w:basedOn w:val="903"/>
     <w:uiPriority w:val="99"/>
     <w:pPr>
       <w:pBdr/>
@@ -20744,9 +20622,9 @@
       </w:tcPr>
     </w:tblStylePr>
   </w:style>
-  <w:style w:type="table" w:styleId="782">
+  <w:style w:type="table" w:styleId="790">
     <w:name w:val="List Table 3 - Accent 3"/>
-    <w:basedOn w:val="895"/>
+    <w:basedOn w:val="903"/>
     <w:uiPriority w:val="99"/>
     <w:pPr>
       <w:pBdr/>
@@ -20972,9 +20850,9 @@
       </w:tcPr>
     </w:tblStylePr>
   </w:style>
-  <w:style w:type="table" w:styleId="783">
+  <w:style w:type="table" w:styleId="791">
     <w:name w:val="List Table 3 - Accent 4"/>
-    <w:basedOn w:val="895"/>
+    <w:basedOn w:val="903"/>
     <w:uiPriority w:val="99"/>
     <w:pPr>
       <w:pBdr/>
@@ -21200,9 +21078,9 @@
       </w:tcPr>
     </w:tblStylePr>
   </w:style>
-  <w:style w:type="table" w:styleId="784">
+  <w:style w:type="table" w:styleId="792">
     <w:name w:val="List Table 3 - Accent 5"/>
-    <w:basedOn w:val="895"/>
+    <w:basedOn w:val="903"/>
     <w:uiPriority w:val="99"/>
     <w:pPr>
       <w:pBdr/>
@@ -21428,9 +21306,9 @@
       </w:tcPr>
     </w:tblStylePr>
   </w:style>
-  <w:style w:type="table" w:styleId="785">
+  <w:style w:type="table" w:styleId="793">
     <w:name w:val="List Table 3 - Accent 6"/>
-    <w:basedOn w:val="895"/>
+    <w:basedOn w:val="903"/>
     <w:uiPriority w:val="99"/>
     <w:pPr>
       <w:pBdr/>
@@ -21656,9 +21534,9 @@
       </w:tcPr>
     </w:tblStylePr>
   </w:style>
-  <w:style w:type="table" w:styleId="786">
+  <w:style w:type="table" w:styleId="794">
     <w:name w:val="List Table 4"/>
-    <w:basedOn w:val="895"/>
+    <w:basedOn w:val="903"/>
     <w:uiPriority w:val="99"/>
     <w:pPr>
       <w:pBdr/>
@@ -21881,9 +21759,9 @@
       </w:tcPr>
     </w:tblStylePr>
   </w:style>
-  <w:style w:type="table" w:styleId="787">
+  <w:style w:type="table" w:styleId="795">
     <w:name w:val="List Table 4 - Accent 1"/>
-    <w:basedOn w:val="895"/>
+    <w:basedOn w:val="903"/>
     <w:uiPriority w:val="99"/>
     <w:pPr>
       <w:pBdr/>
@@ -22106,9 +21984,9 @@
       </w:tcPr>
     </w:tblStylePr>
   </w:style>
-  <w:style w:type="table" w:styleId="788">
+  <w:style w:type="table" w:styleId="796">
     <w:name w:val="List Table 4 - Accent 2"/>
-    <w:basedOn w:val="895"/>
+    <w:basedOn w:val="903"/>
     <w:uiPriority w:val="99"/>
     <w:pPr>
       <w:pBdr/>
@@ -22331,9 +22209,9 @@
       </w:tcPr>
     </w:tblStylePr>
   </w:style>
-  <w:style w:type="table" w:styleId="789">
+  <w:style w:type="table" w:styleId="797">
     <w:name w:val="List Table 4 - Accent 3"/>
-    <w:basedOn w:val="895"/>
+    <w:basedOn w:val="903"/>
     <w:uiPriority w:val="99"/>
     <w:pPr>
       <w:pBdr/>
@@ -22556,9 +22434,9 @@
       </w:tcPr>
     </w:tblStylePr>
   </w:style>
-  <w:style w:type="table" w:styleId="790">
+  <w:style w:type="table" w:styleId="798">
     <w:name w:val="List Table 4 - Accent 4"/>
-    <w:basedOn w:val="895"/>
+    <w:basedOn w:val="903"/>
     <w:uiPriority w:val="99"/>
     <w:pPr>
       <w:pBdr/>
@@ -22781,9 +22659,9 @@
       </w:tcPr>
     </w:tblStylePr>
   </w:style>
-  <w:style w:type="table" w:styleId="791">
+  <w:style w:type="table" w:styleId="799">
     <w:name w:val="List Table 4 - Accent 5"/>
-    <w:basedOn w:val="895"/>
+    <w:basedOn w:val="903"/>
     <w:uiPriority w:val="99"/>
     <w:pPr>
       <w:pBdr/>
@@ -23006,9 +22884,9 @@
       </w:tcPr>
     </w:tblStylePr>
   </w:style>
-  <w:style w:type="table" w:styleId="792">
+  <w:style w:type="table" w:styleId="800">
     <w:name w:val="List Table 4 - Accent 6"/>
-    <w:basedOn w:val="895"/>
+    <w:basedOn w:val="903"/>
     <w:uiPriority w:val="99"/>
     <w:pPr>
       <w:pBdr/>
@@ -23231,9 +23109,9 @@
       </w:tcPr>
     </w:tblStylePr>
   </w:style>
-  <w:style w:type="table" w:styleId="793">
+  <w:style w:type="table" w:styleId="801">
     <w:name w:val="List Table 5 Dark"/>
-    <w:basedOn w:val="895"/>
+    <w:basedOn w:val="903"/>
     <w:uiPriority w:val="99"/>
     <w:pPr>
       <w:pBdr/>
@@ -23473,9 +23351,9 @@
       </w:tcPr>
     </w:tblStylePr>
   </w:style>
-  <w:style w:type="table" w:styleId="794">
+  <w:style w:type="table" w:styleId="802">
     <w:name w:val="List Table 5 Dark - Accent 1"/>
-    <w:basedOn w:val="895"/>
+    <w:basedOn w:val="903"/>
     <w:uiPriority w:val="99"/>
     <w:pPr>
       <w:pBdr/>
@@ -23715,9 +23593,9 @@
       </w:tcPr>
     </w:tblStylePr>
   </w:style>
-  <w:style w:type="table" w:styleId="795">
+  <w:style w:type="table" w:styleId="803">
     <w:name w:val="List Table 5 Dark - Accent 2"/>
-    <w:basedOn w:val="895"/>
+    <w:basedOn w:val="903"/>
     <w:uiPriority w:val="99"/>
     <w:pPr>
       <w:pBdr/>
@@ -23957,9 +23835,9 @@
       </w:tcPr>
     </w:tblStylePr>
   </w:style>
-  <w:style w:type="table" w:styleId="796">
+  <w:style w:type="table" w:styleId="804">
     <w:name w:val="List Table 5 Dark - Accent 3"/>
-    <w:basedOn w:val="895"/>
+    <w:basedOn w:val="903"/>
     <w:uiPriority w:val="99"/>
     <w:pPr>
       <w:pBdr/>
@@ -24199,9 +24077,9 @@
       </w:tcPr>
     </w:tblStylePr>
   </w:style>
-  <w:style w:type="table" w:styleId="797">
+  <w:style w:type="table" w:styleId="805">
     <w:name w:val="List Table 5 Dark - Accent 4"/>
-    <w:basedOn w:val="895"/>
+    <w:basedOn w:val="903"/>
     <w:uiPriority w:val="99"/>
     <w:pPr>
       <w:pBdr/>
@@ -24441,9 +24319,9 @@
       </w:tcPr>
     </w:tblStylePr>
   </w:style>
-  <w:style w:type="table" w:styleId="798">
+  <w:style w:type="table" w:styleId="806">
     <w:name w:val="List Table 5 Dark - Accent 5"/>
-    <w:basedOn w:val="895"/>
+    <w:basedOn w:val="903"/>
     <w:uiPriority w:val="99"/>
     <w:pPr>
       <w:pBdr/>
@@ -24683,9 +24561,9 @@
       </w:tcPr>
     </w:tblStylePr>
   </w:style>
-  <w:style w:type="table" w:styleId="799">
+  <w:style w:type="table" w:styleId="807">
     <w:name w:val="List Table 5 Dark - Accent 6"/>
-    <w:basedOn w:val="895"/>
+    <w:basedOn w:val="903"/>
     <w:uiPriority w:val="99"/>
     <w:pPr>
       <w:pBdr/>
@@ -24925,9 +24803,9 @@
       </w:tcPr>
     </w:tblStylePr>
   </w:style>
-  <w:style w:type="table" w:styleId="800">
+  <w:style w:type="table" w:styleId="808">
     <w:name w:val="List Table 6 Colorful"/>
-    <w:basedOn w:val="895"/>
+    <w:basedOn w:val="903"/>
     <w:uiPriority w:val="99"/>
     <w:pPr>
       <w:pBdr/>
@@ -25148,9 +25026,9 @@
       </w:tcPr>
     </w:tblStylePr>
   </w:style>
-  <w:style w:type="table" w:styleId="801">
+  <w:style w:type="table" w:styleId="809">
     <w:name w:val="List Table 6 Colorful - Accent 1"/>
-    <w:basedOn w:val="895"/>
+    <w:basedOn w:val="903"/>
     <w:uiPriority w:val="99"/>
     <w:pPr>
       <w:pBdr/>
@@ -25371,9 +25249,9 @@
       </w:tcPr>
     </w:tblStylePr>
   </w:style>
-  <w:style w:type="table" w:styleId="802">
+  <w:style w:type="table" w:styleId="810">
     <w:name w:val="List Table 6 Colorful - Accent 2"/>
-    <w:basedOn w:val="895"/>
+    <w:basedOn w:val="903"/>
     <w:uiPriority w:val="99"/>
     <w:pPr>
       <w:pBdr/>
@@ -25594,9 +25472,9 @@
       </w:tcPr>
     </w:tblStylePr>
   </w:style>
-  <w:style w:type="table" w:styleId="803">
+  <w:style w:type="table" w:styleId="811">
     <w:name w:val="List Table 6 Colorful - Accent 3"/>
-    <w:basedOn w:val="895"/>
+    <w:basedOn w:val="903"/>
     <w:uiPriority w:val="99"/>
     <w:pPr>
       <w:pBdr/>
@@ -25817,9 +25695,9 @@
       </w:tcPr>
     </w:tblStylePr>
   </w:style>
-  <w:style w:type="table" w:styleId="804">
+  <w:style w:type="table" w:styleId="812">
     <w:name w:val="List Table 6 Colorful - Accent 4"/>
-    <w:basedOn w:val="895"/>
+    <w:basedOn w:val="903"/>
     <w:uiPriority w:val="99"/>
     <w:pPr>
       <w:pBdr/>
@@ -26040,9 +25918,9 @@
       </w:tcPr>
     </w:tblStylePr>
   </w:style>
-  <w:style w:type="table" w:styleId="805">
+  <w:style w:type="table" w:styleId="813">
     <w:name w:val="List Table 6 Colorful - Accent 5"/>
-    <w:basedOn w:val="895"/>
+    <w:basedOn w:val="903"/>
     <w:uiPriority w:val="99"/>
     <w:pPr>
       <w:pBdr/>
@@ -26263,9 +26141,9 @@
       </w:tcPr>
     </w:tblStylePr>
   </w:style>
-  <w:style w:type="table" w:styleId="806">
+  <w:style w:type="table" w:styleId="814">
     <w:name w:val="List Table 6 Colorful - Accent 6"/>
-    <w:basedOn w:val="895"/>
+    <w:basedOn w:val="903"/>
     <w:uiPriority w:val="99"/>
     <w:pPr>
       <w:pBdr/>
@@ -26486,9 +26364,9 @@
       </w:tcPr>
     </w:tblStylePr>
   </w:style>
-  <w:style w:type="table" w:styleId="807">
+  <w:style w:type="table" w:styleId="815">
     <w:name w:val="List Table 7 Colorful"/>
-    <w:basedOn w:val="895"/>
+    <w:basedOn w:val="903"/>
     <w:uiPriority w:val="99"/>
     <w:pPr>
       <w:pBdr/>
@@ -26742,9 +26620,9 @@
       </w:tcPr>
     </w:tblStylePr>
   </w:style>
-  <w:style w:type="table" w:styleId="808">
+  <w:style w:type="table" w:styleId="816">
     <w:name w:val="List Table 7 Colorful - Accent 1"/>
-    <w:basedOn w:val="895"/>
+    <w:basedOn w:val="903"/>
     <w:uiPriority w:val="99"/>
     <w:pPr>
       <w:pBdr/>
@@ -26998,9 +26876,9 @@
       </w:tcPr>
     </w:tblStylePr>
   </w:style>
-  <w:style w:type="table" w:styleId="809">
+  <w:style w:type="table" w:styleId="817">
     <w:name w:val="List Table 7 Colorful - Accent 2"/>
-    <w:basedOn w:val="895"/>
+    <w:basedOn w:val="903"/>
     <w:uiPriority w:val="99"/>
     <w:pPr>
       <w:pBdr/>
@@ -27254,9 +27132,9 @@
       </w:tcPr>
     </w:tblStylePr>
   </w:style>
-  <w:style w:type="table" w:styleId="810">
+  <w:style w:type="table" w:styleId="818">
     <w:name w:val="List Table 7 Colorful - Accent 3"/>
-    <w:basedOn w:val="895"/>
+    <w:basedOn w:val="903"/>
     <w:uiPriority w:val="99"/>
     <w:pPr>
       <w:pBdr/>
@@ -27510,9 +27388,9 @@
       </w:tcPr>
     </w:tblStylePr>
   </w:style>
-  <w:style w:type="table" w:styleId="811">
+  <w:style w:type="table" w:styleId="819">
     <w:name w:val="List Table 7 Colorful - Accent 4"/>
-    <w:basedOn w:val="895"/>
+    <w:basedOn w:val="903"/>
     <w:uiPriority w:val="99"/>
     <w:pPr>
       <w:pBdr/>
@@ -27766,9 +27644,9 @@
       </w:tcPr>
     </w:tblStylePr>
   </w:style>
-  <w:style w:type="table" w:styleId="812">
+  <w:style w:type="table" w:styleId="820">
     <w:name w:val="List Table 7 Colorful - Accent 5"/>
-    <w:basedOn w:val="895"/>
+    <w:basedOn w:val="903"/>
     <w:uiPriority w:val="99"/>
     <w:pPr>
       <w:pBdr/>
@@ -28022,9 +27900,9 @@
       </w:tcPr>
     </w:tblStylePr>
   </w:style>
-  <w:style w:type="table" w:styleId="813">
+  <w:style w:type="table" w:styleId="821">
     <w:name w:val="List Table 7 Colorful - Accent 6"/>
-    <w:basedOn w:val="895"/>
+    <w:basedOn w:val="903"/>
     <w:uiPriority w:val="99"/>
     <w:pPr>
       <w:pBdr/>
@@ -28278,9 +28156,9 @@
       </w:tcPr>
     </w:tblStylePr>
   </w:style>
-  <w:style w:type="table" w:styleId="814">
+  <w:style w:type="table" w:styleId="822">
     <w:name w:val="Lined - Accent"/>
-    <w:basedOn w:val="895"/>
+    <w:basedOn w:val="903"/>
     <w:uiPriority w:val="99"/>
     <w:pPr>
       <w:pBdr/>
@@ -28515,9 +28393,9 @@
       </w:tcPr>
     </w:tblStylePr>
   </w:style>
-  <w:style w:type="table" w:styleId="815">
+  <w:style w:type="table" w:styleId="823">
     <w:name w:val="Lined - Accent 1"/>
-    <w:basedOn w:val="895"/>
+    <w:basedOn w:val="903"/>
     <w:uiPriority w:val="99"/>
     <w:pPr>
       <w:pBdr/>
@@ -28752,9 +28630,9 @@
       </w:tcPr>
     </w:tblStylePr>
   </w:style>
-  <w:style w:type="table" w:styleId="816">
+  <w:style w:type="table" w:styleId="824">
     <w:name w:val="Lined - Accent 2"/>
-    <w:basedOn w:val="895"/>
+    <w:basedOn w:val="903"/>
     <w:uiPriority w:val="99"/>
     <w:pPr>
       <w:pBdr/>
@@ -28989,9 +28867,9 @@
       </w:tcPr>
     </w:tblStylePr>
   </w:style>
-  <w:style w:type="table" w:styleId="817">
+  <w:style w:type="table" w:styleId="825">
     <w:name w:val="Lined - Accent 3"/>
-    <w:basedOn w:val="895"/>
+    <w:basedOn w:val="903"/>
     <w:uiPriority w:val="99"/>
     <w:pPr>
       <w:pBdr/>
@@ -29226,9 +29104,9 @@
       </w:tcPr>
     </w:tblStylePr>
   </w:style>
-  <w:style w:type="table" w:styleId="818">
+  <w:style w:type="table" w:styleId="826">
     <w:name w:val="Lined - Accent 4"/>
-    <w:basedOn w:val="895"/>
+    <w:basedOn w:val="903"/>
     <w:uiPriority w:val="99"/>
     <w:pPr>
       <w:pBdr/>
@@ -29463,9 +29341,9 @@
       </w:tcPr>
     </w:tblStylePr>
   </w:style>
-  <w:style w:type="table" w:styleId="819">
+  <w:style w:type="table" w:styleId="827">
     <w:name w:val="Lined - Accent 5"/>
-    <w:basedOn w:val="895"/>
+    <w:basedOn w:val="903"/>
     <w:uiPriority w:val="99"/>
     <w:pPr>
       <w:pBdr/>
@@ -29700,9 +29578,9 @@
       </w:tcPr>
     </w:tblStylePr>
   </w:style>
-  <w:style w:type="table" w:styleId="820">
+  <w:style w:type="table" w:styleId="828">
     <w:name w:val="Lined - Accent 6"/>
-    <w:basedOn w:val="895"/>
+    <w:basedOn w:val="903"/>
     <w:uiPriority w:val="99"/>
     <w:pPr>
       <w:pBdr/>
@@ -29937,9 +29815,9 @@
       </w:tcPr>
     </w:tblStylePr>
   </w:style>
-  <w:style w:type="table" w:styleId="821">
+  <w:style w:type="table" w:styleId="829">
     <w:name w:val="Bordered &amp; Lined - Accent"/>
-    <w:basedOn w:val="895"/>
+    <w:basedOn w:val="903"/>
     <w:uiPriority w:val="99"/>
     <w:pPr>
       <w:pBdr/>
@@ -30181,9 +30059,9 @@
       </w:tcPr>
     </w:tblStylePr>
   </w:style>
-  <w:style w:type="table" w:styleId="822">
+  <w:style w:type="table" w:styleId="830">
     <w:name w:val="Bordered &amp; Lined - Accent 1"/>
-    <w:basedOn w:val="895"/>
+    <w:basedOn w:val="903"/>
     <w:uiPriority w:val="99"/>
     <w:pPr>
       <w:pBdr/>
@@ -30425,9 +30303,9 @@
       </w:tcPr>
     </w:tblStylePr>
   </w:style>
-  <w:style w:type="table" w:styleId="823">
+  <w:style w:type="table" w:styleId="831">
     <w:name w:val="Bordered &amp; Lined - Accent 2"/>
-    <w:basedOn w:val="895"/>
+    <w:basedOn w:val="903"/>
     <w:uiPriority w:val="99"/>
     <w:pPr>
       <w:pBdr/>
@@ -30669,9 +30547,9 @@
       </w:tcPr>
     </w:tblStylePr>
   </w:style>
-  <w:style w:type="table" w:styleId="824">
+  <w:style w:type="table" w:styleId="832">
     <w:name w:val="Bordered &amp; Lined - Accent 3"/>
-    <w:basedOn w:val="895"/>
+    <w:basedOn w:val="903"/>
     <w:uiPriority w:val="99"/>
     <w:pPr>
       <w:pBdr/>
@@ -30913,9 +30791,9 @@
       </w:tcPr>
     </w:tblStylePr>
   </w:style>
-  <w:style w:type="table" w:styleId="825">
+  <w:style w:type="table" w:styleId="833">
     <w:name w:val="Bordered &amp; Lined - Accent 4"/>
-    <w:basedOn w:val="895"/>
+    <w:basedOn w:val="903"/>
     <w:uiPriority w:val="99"/>
     <w:pPr>
       <w:pBdr/>
@@ -31157,9 +31035,9 @@
       </w:tcPr>
     </w:tblStylePr>
   </w:style>
-  <w:style w:type="table" w:styleId="826">
+  <w:style w:type="table" w:styleId="834">
     <w:name w:val="Bordered &amp; Lined - Accent 5"/>
-    <w:basedOn w:val="895"/>
+    <w:basedOn w:val="903"/>
     <w:uiPriority w:val="99"/>
     <w:pPr>
       <w:pBdr/>
@@ -31401,9 +31279,9 @@
       </w:tcPr>
     </w:tblStylePr>
   </w:style>
-  <w:style w:type="table" w:styleId="827">
+  <w:style w:type="table" w:styleId="835">
     <w:name w:val="Bordered &amp; Lined - Accent 6"/>
-    <w:basedOn w:val="895"/>
+    <w:basedOn w:val="903"/>
     <w:uiPriority w:val="99"/>
     <w:pPr>
       <w:pBdr/>
@@ -31645,9 +31523,9 @@
       </w:tcPr>
     </w:tblStylePr>
   </w:style>
-  <w:style w:type="table" w:styleId="828">
+  <w:style w:type="table" w:styleId="836">
     <w:name w:val="Bordered"/>
-    <w:basedOn w:val="895"/>
+    <w:basedOn w:val="903"/>
     <w:uiPriority w:val="99"/>
     <w:pPr>
       <w:pBdr/>
@@ -31876,9 +31754,9 @@
       </w:tcPr>
     </w:tblStylePr>
   </w:style>
-  <w:style w:type="table" w:styleId="829">
+  <w:style w:type="table" w:styleId="837">
     <w:name w:val="Bordered - Accent 1"/>
-    <w:basedOn w:val="895"/>
+    <w:basedOn w:val="903"/>
     <w:uiPriority w:val="99"/>
     <w:pPr>
       <w:pBdr/>
@@ -32107,9 +31985,9 @@
       </w:tcPr>
     </w:tblStylePr>
   </w:style>
-  <w:style w:type="table" w:styleId="830">
+  <w:style w:type="table" w:styleId="838">
     <w:name w:val="Bordered - Accent 2"/>
-    <w:basedOn w:val="895"/>
+    <w:basedOn w:val="903"/>
     <w:uiPriority w:val="99"/>
     <w:pPr>
       <w:pBdr/>
@@ -32338,9 +32216,9 @@
       </w:tcPr>
     </w:tblStylePr>
   </w:style>
-  <w:style w:type="table" w:styleId="831">
+  <w:style w:type="table" w:styleId="839">
     <w:name w:val="Bordered - Accent 3"/>
-    <w:basedOn w:val="895"/>
+    <w:basedOn w:val="903"/>
     <w:uiPriority w:val="99"/>
     <w:pPr>
       <w:pBdr/>
@@ -32569,9 +32447,9 @@
       </w:tcPr>
     </w:tblStylePr>
   </w:style>
-  <w:style w:type="table" w:styleId="832">
+  <w:style w:type="table" w:styleId="840">
     <w:name w:val="Bordered - Accent 4"/>
-    <w:basedOn w:val="895"/>
+    <w:basedOn w:val="903"/>
     <w:uiPriority w:val="99"/>
     <w:pPr>
       <w:pBdr/>
@@ -32800,9 +32678,9 @@
       </w:tcPr>
     </w:tblStylePr>
   </w:style>
-  <w:style w:type="table" w:styleId="833">
+  <w:style w:type="table" w:styleId="841">
     <w:name w:val="Bordered - Accent 5"/>
-    <w:basedOn w:val="895"/>
+    <w:basedOn w:val="903"/>
     <w:uiPriority w:val="99"/>
     <w:pPr>
       <w:pBdr/>
@@ -33031,9 +32909,9 @@
       </w:tcPr>
     </w:tblStylePr>
   </w:style>
-  <w:style w:type="table" w:styleId="834">
+  <w:style w:type="table" w:styleId="842">
     <w:name w:val="Bordered - Accent 6"/>
-    <w:basedOn w:val="895"/>
+    <w:basedOn w:val="903"/>
     <w:uiPriority w:val="99"/>
     <w:pPr>
       <w:pBdr/>
@@ -33262,11 +33140,11 @@
       </w:tcPr>
     </w:tblStylePr>
   </w:style>
-  <w:style w:type="paragraph" w:styleId="835">
+  <w:style w:type="paragraph" w:styleId="843">
     <w:name w:val="Heading 1"/>
-    <w:basedOn w:val="892"/>
-    <w:next w:val="892"/>
-    <w:link w:val="844"/>
+    <w:basedOn w:val="900"/>
+    <w:next w:val="900"/>
+    <w:link w:val="852"/>
     <w:uiPriority w:val="9"/>
     <w:qFormat/>
     <w:pPr>
@@ -33284,11 +33162,11 @@
       <w:szCs w:val="40"/>
     </w:rPr>
   </w:style>
-  <w:style w:type="paragraph" w:styleId="836">
+  <w:style w:type="paragraph" w:styleId="844">
     <w:name w:val="Heading 2"/>
-    <w:basedOn w:val="892"/>
-    <w:next w:val="892"/>
-    <w:link w:val="845"/>
+    <w:basedOn w:val="900"/>
+    <w:next w:val="900"/>
+    <w:link w:val="853"/>
     <w:uiPriority w:val="9"/>
     <w:unhideWhenUsed/>
     <w:qFormat/>
@@ -33307,11 +33185,11 @@
       <w:szCs w:val="32"/>
     </w:rPr>
   </w:style>
-  <w:style w:type="paragraph" w:styleId="837">
+  <w:style w:type="paragraph" w:styleId="845">
     <w:name w:val="Heading 4"/>
-    <w:basedOn w:val="892"/>
-    <w:next w:val="892"/>
-    <w:link w:val="847"/>
+    <w:basedOn w:val="900"/>
+    <w:next w:val="900"/>
+    <w:link w:val="855"/>
     <w:uiPriority w:val="9"/>
     <w:unhideWhenUsed/>
     <w:qFormat/>
@@ -33330,11 +33208,11 @@
       <w:color w:val="0f4761" w:themeColor="accent1" w:themeShade="BF"/>
     </w:rPr>
   </w:style>
-  <w:style w:type="paragraph" w:styleId="838">
+  <w:style w:type="paragraph" w:styleId="846">
     <w:name w:val="Heading 5"/>
-    <w:basedOn w:val="892"/>
-    <w:next w:val="892"/>
-    <w:link w:val="848"/>
+    <w:basedOn w:val="900"/>
+    <w:next w:val="900"/>
+    <w:link w:val="856"/>
     <w:uiPriority w:val="9"/>
     <w:unhideWhenUsed/>
     <w:qFormat/>
@@ -33351,11 +33229,11 @@
       <w:color w:val="0f4761" w:themeColor="accent1" w:themeShade="BF"/>
     </w:rPr>
   </w:style>
-  <w:style w:type="paragraph" w:styleId="839">
+  <w:style w:type="paragraph" w:styleId="847">
     <w:name w:val="Heading 6"/>
-    <w:basedOn w:val="892"/>
-    <w:next w:val="892"/>
-    <w:link w:val="849"/>
+    <w:basedOn w:val="900"/>
+    <w:next w:val="900"/>
+    <w:link w:val="857"/>
     <w:uiPriority w:val="9"/>
     <w:unhideWhenUsed/>
     <w:qFormat/>
@@ -33374,11 +33252,11 @@
       <w:color w:val="595959" w:themeColor="text1" w:themeTint="A6"/>
     </w:rPr>
   </w:style>
-  <w:style w:type="paragraph" w:styleId="840">
+  <w:style w:type="paragraph" w:styleId="848">
     <w:name w:val="Heading 7"/>
-    <w:basedOn w:val="892"/>
-    <w:next w:val="892"/>
-    <w:link w:val="850"/>
+    <w:basedOn w:val="900"/>
+    <w:next w:val="900"/>
+    <w:link w:val="858"/>
     <w:uiPriority w:val="9"/>
     <w:unhideWhenUsed/>
     <w:qFormat/>
@@ -33395,11 +33273,11 @@
       <w:color w:val="595959" w:themeColor="text1" w:themeTint="A6"/>
     </w:rPr>
   </w:style>
-  <w:style w:type="paragraph" w:styleId="841">
+  <w:style w:type="paragraph" w:styleId="849">
     <w:name w:val="Heading 8"/>
-    <w:basedOn w:val="892"/>
-    <w:next w:val="892"/>
-    <w:link w:val="851"/>
+    <w:basedOn w:val="900"/>
+    <w:next w:val="900"/>
+    <w:link w:val="859"/>
     <w:uiPriority w:val="9"/>
     <w:unhideWhenUsed/>
     <w:qFormat/>
@@ -33418,11 +33296,11 @@
       <w:color w:val="272727" w:themeColor="text1" w:themeTint="D8"/>
     </w:rPr>
   </w:style>
-  <w:style w:type="paragraph" w:styleId="842">
+  <w:style w:type="paragraph" w:styleId="850">
     <w:name w:val="Heading 9"/>
-    <w:basedOn w:val="892"/>
-    <w:next w:val="892"/>
-    <w:link w:val="852"/>
+    <w:basedOn w:val="900"/>
+    <w:next w:val="900"/>
+    <w:link w:val="860"/>
     <w:uiPriority w:val="9"/>
     <w:unhideWhenUsed/>
     <w:qFormat/>
@@ -33441,7 +33319,7 @@
       <w:color w:val="272727" w:themeColor="text1" w:themeTint="D8"/>
     </w:rPr>
   </w:style>
-  <w:style w:type="numbering" w:styleId="843" w:default="1">
+  <w:style w:type="numbering" w:styleId="851" w:default="1">
     <w:name w:val="No List"/>
     <w:uiPriority w:val="99"/>
     <w:semiHidden/>
@@ -33452,10 +33330,10 @@
       <w:ind/>
     </w:pPr>
   </w:style>
-  <w:style w:type="character" w:styleId="844">
+  <w:style w:type="character" w:styleId="852">
     <w:name w:val="Heading 1 Char"/>
-    <w:basedOn w:val="894"/>
-    <w:link w:val="835"/>
+    <w:basedOn w:val="902"/>
+    <w:link w:val="843"/>
     <w:uiPriority w:val="9"/>
     <w:pPr>
       <w:pBdr/>
@@ -33469,10 +33347,10 @@
       <w:szCs w:val="40"/>
     </w:rPr>
   </w:style>
-  <w:style w:type="character" w:styleId="845">
+  <w:style w:type="character" w:styleId="853">
     <w:name w:val="Heading 2 Char"/>
-    <w:basedOn w:val="894"/>
-    <w:link w:val="836"/>
+    <w:basedOn w:val="902"/>
+    <w:link w:val="844"/>
     <w:uiPriority w:val="9"/>
     <w:pPr>
       <w:pBdr/>
@@ -33486,10 +33364,10 @@
       <w:szCs w:val="32"/>
     </w:rPr>
   </w:style>
-  <w:style w:type="character" w:styleId="846">
+  <w:style w:type="character" w:styleId="854">
     <w:name w:val="Heading 3 Char"/>
-    <w:basedOn w:val="894"/>
-    <w:link w:val="893"/>
+    <w:basedOn w:val="902"/>
+    <w:link w:val="901"/>
     <w:uiPriority w:val="9"/>
     <w:pPr>
       <w:pBdr/>
@@ -33503,10 +33381,10 @@
       <w:szCs w:val="28"/>
     </w:rPr>
   </w:style>
-  <w:style w:type="character" w:styleId="847">
+  <w:style w:type="character" w:styleId="855">
     <w:name w:val="Heading 4 Char"/>
-    <w:basedOn w:val="894"/>
-    <w:link w:val="837"/>
+    <w:basedOn w:val="902"/>
+    <w:link w:val="845"/>
     <w:uiPriority w:val="9"/>
     <w:pPr>
       <w:pBdr/>
@@ -33520,10 +33398,10 @@
       <w:color w:val="0f4761" w:themeColor="accent1" w:themeShade="BF"/>
     </w:rPr>
   </w:style>
-  <w:style w:type="character" w:styleId="848">
+  <w:style w:type="character" w:styleId="856">
     <w:name w:val="Heading 5 Char"/>
-    <w:basedOn w:val="894"/>
-    <w:link w:val="838"/>
+    <w:basedOn w:val="902"/>
+    <w:link w:val="846"/>
     <w:uiPriority w:val="9"/>
     <w:pPr>
       <w:pBdr/>
@@ -33535,10 +33413,10 @@
       <w:color w:val="0f4761" w:themeColor="accent1" w:themeShade="BF"/>
     </w:rPr>
   </w:style>
-  <w:style w:type="character" w:styleId="849">
+  <w:style w:type="character" w:styleId="857">
     <w:name w:val="Heading 6 Char"/>
-    <w:basedOn w:val="894"/>
-    <w:link w:val="839"/>
+    <w:basedOn w:val="902"/>
+    <w:link w:val="847"/>
     <w:uiPriority w:val="9"/>
     <w:pPr>
       <w:pBdr/>
@@ -33552,10 +33430,10 @@
       <w:color w:val="595959" w:themeColor="text1" w:themeTint="A6"/>
     </w:rPr>
   </w:style>
-  <w:style w:type="character" w:styleId="850">
+  <w:style w:type="character" w:styleId="858">
     <w:name w:val="Heading 7 Char"/>
-    <w:basedOn w:val="894"/>
-    <w:link w:val="840"/>
+    <w:basedOn w:val="902"/>
+    <w:link w:val="848"/>
     <w:uiPriority w:val="9"/>
     <w:pPr>
       <w:pBdr/>
@@ -33567,10 +33445,10 @@
       <w:color w:val="595959" w:themeColor="text1" w:themeTint="A6"/>
     </w:rPr>
   </w:style>
-  <w:style w:type="character" w:styleId="851">
+  <w:style w:type="character" w:styleId="859">
     <w:name w:val="Heading 8 Char"/>
-    <w:basedOn w:val="894"/>
-    <w:link w:val="841"/>
+    <w:basedOn w:val="902"/>
+    <w:link w:val="849"/>
     <w:uiPriority w:val="9"/>
     <w:pPr>
       <w:pBdr/>
@@ -33584,10 +33462,10 @@
       <w:color w:val="272727" w:themeColor="text1" w:themeTint="D8"/>
     </w:rPr>
   </w:style>
-  <w:style w:type="character" w:styleId="852">
+  <w:style w:type="character" w:styleId="860">
     <w:name w:val="Heading 9 Char"/>
-    <w:basedOn w:val="894"/>
-    <w:link w:val="842"/>
+    <w:basedOn w:val="902"/>
+    <w:link w:val="850"/>
     <w:uiPriority w:val="9"/>
     <w:pPr>
       <w:pBdr/>
@@ -33601,11 +33479,11 @@
       <w:color w:val="272727" w:themeColor="text1" w:themeTint="D8"/>
     </w:rPr>
   </w:style>
-  <w:style w:type="paragraph" w:styleId="853">
+  <w:style w:type="paragraph" w:styleId="861">
     <w:name w:val="Title"/>
-    <w:basedOn w:val="892"/>
-    <w:next w:val="892"/>
-    <w:link w:val="854"/>
+    <w:basedOn w:val="900"/>
+    <w:next w:val="900"/>
+    <w:link w:val="862"/>
     <w:uiPriority w:val="10"/>
     <w:qFormat/>
     <w:pPr>
@@ -33621,10 +33499,10 @@
       <w:szCs w:val="56"/>
     </w:rPr>
   </w:style>
-  <w:style w:type="character" w:styleId="854">
+  <w:style w:type="character" w:styleId="862">
     <w:name w:val="Title Char"/>
-    <w:basedOn w:val="894"/>
-    <w:link w:val="853"/>
+    <w:basedOn w:val="902"/>
+    <w:link w:val="861"/>
     <w:uiPriority w:val="10"/>
     <w:pPr>
       <w:pBdr/>
@@ -33638,11 +33516,11 @@
       <w:szCs w:val="56"/>
     </w:rPr>
   </w:style>
-  <w:style w:type="paragraph" w:styleId="855">
+  <w:style w:type="paragraph" w:styleId="863">
     <w:name w:val="Subtitle"/>
-    <w:basedOn w:val="892"/>
-    <w:next w:val="892"/>
-    <w:link w:val="856"/>
+    <w:basedOn w:val="900"/>
+    <w:next w:val="900"/>
+    <w:link w:val="864"/>
     <w:uiPriority w:val="11"/>
     <w:qFormat/>
     <w:pPr>
@@ -33660,10 +33538,10 @@
       <w:szCs w:val="28"/>
     </w:rPr>
   </w:style>
-  <w:style w:type="character" w:styleId="856">
+  <w:style w:type="character" w:styleId="864">
     <w:name w:val="Subtitle Char"/>
-    <w:basedOn w:val="894"/>
-    <w:link w:val="855"/>
+    <w:basedOn w:val="902"/>
+    <w:link w:val="863"/>
     <w:uiPriority w:val="11"/>
     <w:pPr>
       <w:pBdr/>
@@ -33677,11 +33555,11 @@
       <w:szCs w:val="28"/>
     </w:rPr>
   </w:style>
-  <w:style w:type="paragraph" w:styleId="857">
+  <w:style w:type="paragraph" w:styleId="865">
     <w:name w:val="Quote"/>
-    <w:basedOn w:val="892"/>
-    <w:next w:val="892"/>
-    <w:link w:val="858"/>
+    <w:basedOn w:val="900"/>
+    <w:next w:val="900"/>
+    <w:link w:val="866"/>
     <w:uiPriority w:val="29"/>
     <w:qFormat/>
     <w:pPr>
@@ -33696,10 +33574,10 @@
       <w:color w:val="404040" w:themeColor="text1" w:themeTint="BF"/>
     </w:rPr>
   </w:style>
-  <w:style w:type="character" w:styleId="858">
+  <w:style w:type="character" w:styleId="866">
     <w:name w:val="Quote Char"/>
-    <w:basedOn w:val="894"/>
-    <w:link w:val="857"/>
+    <w:basedOn w:val="902"/>
+    <w:link w:val="865"/>
     <w:uiPriority w:val="29"/>
     <w:pPr>
       <w:pBdr/>
@@ -33712,9 +33590,9 @@
       <w:color w:val="404040" w:themeColor="text1" w:themeTint="BF"/>
     </w:rPr>
   </w:style>
-  <w:style w:type="paragraph" w:styleId="859">
+  <w:style w:type="paragraph" w:styleId="867">
     <w:name w:val="List Paragraph"/>
-    <w:basedOn w:val="892"/>
+    <w:basedOn w:val="900"/>
     <w:uiPriority w:val="34"/>
     <w:qFormat/>
     <w:pPr>
@@ -33724,9 +33602,9 @@
       <w:contextualSpacing w:val="true"/>
     </w:pPr>
   </w:style>
-  <w:style w:type="character" w:styleId="860">
+  <w:style w:type="character" w:styleId="868">
     <w:name w:val="Intense Emphasis"/>
-    <w:basedOn w:val="894"/>
+    <w:basedOn w:val="902"/>
     <w:uiPriority w:val="21"/>
     <w:qFormat/>
     <w:pPr>
@@ -33740,11 +33618,11 @@
       <w:color w:val="0f4761" w:themeColor="accent1" w:themeShade="BF"/>
     </w:rPr>
   </w:style>
-  <w:style w:type="paragraph" w:styleId="861">
+  <w:style w:type="paragraph" w:styleId="869">
     <w:name w:val="Intense Quote"/>
-    <w:basedOn w:val="892"/>
-    <w:next w:val="892"/>
-    <w:link w:val="862"/>
+    <w:basedOn w:val="900"/>
+    <w:next w:val="900"/>
+    <w:link w:val="870"/>
     <w:uiPriority w:val="30"/>
     <w:qFormat/>
     <w:pPr>
@@ -33762,10 +33640,10 @@
       <w:color w:val="0f4761" w:themeColor="accent1" w:themeShade="BF"/>
     </w:rPr>
   </w:style>
-  <w:style w:type="character" w:styleId="862">
+  <w:style w:type="character" w:styleId="870">
     <w:name w:val="Intense Quote Char"/>
-    <w:basedOn w:val="894"/>
-    <w:link w:val="861"/>
+    <w:basedOn w:val="902"/>
+    <w:link w:val="869"/>
     <w:uiPriority w:val="30"/>
     <w:pPr>
       <w:pBdr/>
@@ -33778,9 +33656,9 @@
       <w:color w:val="0f4761" w:themeColor="accent1" w:themeShade="BF"/>
     </w:rPr>
   </w:style>
-  <w:style w:type="character" w:styleId="863">
+  <w:style w:type="character" w:styleId="871">
     <w:name w:val="Intense Reference"/>
-    <w:basedOn w:val="894"/>
+    <w:basedOn w:val="902"/>
     <w:uiPriority w:val="32"/>
     <w:qFormat/>
     <w:pPr>
@@ -33796,9 +33674,9 @@
       <w:spacing w:val="5"/>
     </w:rPr>
   </w:style>
-  <w:style w:type="paragraph" w:styleId="864">
+  <w:style w:type="paragraph" w:styleId="872">
     <w:name w:val="No Spacing"/>
-    <w:basedOn w:val="892"/>
+    <w:basedOn w:val="900"/>
     <w:uiPriority w:val="1"/>
     <w:qFormat/>
     <w:pPr>
@@ -33807,9 +33685,9 @@
       <w:ind/>
     </w:pPr>
   </w:style>
-  <w:style w:type="character" w:styleId="865">
+  <w:style w:type="character" w:styleId="873">
     <w:name w:val="Subtle Emphasis"/>
-    <w:basedOn w:val="894"/>
+    <w:basedOn w:val="902"/>
     <w:uiPriority w:val="19"/>
     <w:qFormat/>
     <w:pPr>
@@ -33823,9 +33701,9 @@
       <w:color w:val="404040" w:themeColor="text1" w:themeTint="BF"/>
     </w:rPr>
   </w:style>
-  <w:style w:type="character" w:styleId="866">
+  <w:style w:type="character" w:styleId="874">
     <w:name w:val="Emphasis"/>
-    <w:basedOn w:val="894"/>
+    <w:basedOn w:val="902"/>
     <w:uiPriority w:val="20"/>
     <w:qFormat/>
     <w:pPr>
@@ -33838,9 +33716,9 @@
       <w:iCs/>
     </w:rPr>
   </w:style>
-  <w:style w:type="character" w:styleId="867">
+  <w:style w:type="character" w:styleId="875">
     <w:name w:val="Strong"/>
-    <w:basedOn w:val="894"/>
+    <w:basedOn w:val="902"/>
     <w:uiPriority w:val="22"/>
     <w:qFormat/>
     <w:pPr>
@@ -33853,9 +33731,9 @@
       <w:bCs/>
     </w:rPr>
   </w:style>
-  <w:style w:type="character" w:styleId="868">
+  <w:style w:type="character" w:styleId="876">
     <w:name w:val="Subtle Reference"/>
-    <w:basedOn w:val="894"/>
+    <w:basedOn w:val="902"/>
     <w:uiPriority w:val="31"/>
     <w:qFormat/>
     <w:pPr>
@@ -33868,9 +33746,9 @@
       <w:color w:val="5a5a5a" w:themeColor="text1" w:themeTint="A5"/>
     </w:rPr>
   </w:style>
-  <w:style w:type="character" w:styleId="869">
+  <w:style w:type="character" w:styleId="877">
     <w:name w:val="Book Title"/>
-    <w:basedOn w:val="894"/>
+    <w:basedOn w:val="902"/>
     <w:uiPriority w:val="33"/>
     <w:qFormat/>
     <w:pPr>
@@ -33886,10 +33764,10 @@
       <w:spacing w:val="5"/>
     </w:rPr>
   </w:style>
-  <w:style w:type="paragraph" w:styleId="870">
+  <w:style w:type="paragraph" w:styleId="878">
     <w:name w:val="Header"/>
-    <w:basedOn w:val="892"/>
-    <w:link w:val="871"/>
+    <w:basedOn w:val="900"/>
+    <w:link w:val="879"/>
     <w:uiPriority w:val="99"/>
     <w:unhideWhenUsed/>
     <w:pPr>
@@ -33902,10 +33780,10 @@
       <w:ind/>
     </w:pPr>
   </w:style>
-  <w:style w:type="character" w:styleId="871">
+  <w:style w:type="character" w:styleId="879">
     <w:name w:val="Header Char"/>
-    <w:basedOn w:val="894"/>
-    <w:link w:val="870"/>
+    <w:basedOn w:val="902"/>
+    <w:link w:val="878"/>
     <w:uiPriority w:val="99"/>
     <w:pPr>
       <w:pBdr/>
@@ -33913,10 +33791,10 @@
       <w:ind/>
     </w:pPr>
   </w:style>
-  <w:style w:type="paragraph" w:styleId="872">
+  <w:style w:type="paragraph" w:styleId="880">
     <w:name w:val="Footer"/>
-    <w:basedOn w:val="892"/>
-    <w:link w:val="873"/>
+    <w:basedOn w:val="900"/>
+    <w:link w:val="881"/>
     <w:uiPriority w:val="99"/>
     <w:unhideWhenUsed/>
     <w:pPr>
@@ -33929,10 +33807,10 @@
       <w:ind/>
     </w:pPr>
   </w:style>
-  <w:style w:type="character" w:styleId="873">
+  <w:style w:type="character" w:styleId="881">
     <w:name w:val="Footer Char"/>
-    <w:basedOn w:val="894"/>
-    <w:link w:val="872"/>
+    <w:basedOn w:val="902"/>
+    <w:link w:val="880"/>
     <w:uiPriority w:val="99"/>
     <w:pPr>
       <w:pBdr/>
@@ -33940,10 +33818,10 @@
       <w:ind/>
     </w:pPr>
   </w:style>
-  <w:style w:type="paragraph" w:styleId="874">
+  <w:style w:type="paragraph" w:styleId="882">
     <w:name w:val="Caption"/>
-    <w:basedOn w:val="892"/>
-    <w:next w:val="892"/>
+    <w:basedOn w:val="900"/>
+    <w:next w:val="900"/>
     <w:uiPriority w:val="35"/>
     <w:unhideWhenUsed/>
     <w:qFormat/>
@@ -33960,10 +33838,10 @@
       <w:szCs w:val="18"/>
     </w:rPr>
   </w:style>
-  <w:style w:type="paragraph" w:styleId="875">
+  <w:style w:type="paragraph" w:styleId="883">
     <w:name w:val="footnote text"/>
-    <w:basedOn w:val="892"/>
-    <w:link w:val="876"/>
+    <w:basedOn w:val="900"/>
+    <w:link w:val="884"/>
     <w:uiPriority w:val="99"/>
     <w:semiHidden/>
     <w:unhideWhenUsed/>
@@ -33977,10 +33855,10 @@
       <w:szCs w:val="20"/>
     </w:rPr>
   </w:style>
-  <w:style w:type="character" w:styleId="876">
+  <w:style w:type="character" w:styleId="884">
     <w:name w:val="Footnote Text Char"/>
-    <w:basedOn w:val="894"/>
-    <w:link w:val="875"/>
+    <w:basedOn w:val="902"/>
+    <w:link w:val="883"/>
     <w:uiPriority w:val="99"/>
     <w:semiHidden/>
     <w:pPr>
@@ -33993,9 +33871,9 @@
       <w:szCs w:val="20"/>
     </w:rPr>
   </w:style>
-  <w:style w:type="character" w:styleId="877">
+  <w:style w:type="character" w:styleId="885">
     <w:name w:val="footnote reference"/>
-    <w:basedOn w:val="894"/>
+    <w:basedOn w:val="902"/>
     <w:uiPriority w:val="99"/>
     <w:semiHidden/>
     <w:unhideWhenUsed/>
@@ -34008,10 +33886,10 @@
       <w:vertAlign w:val="superscript"/>
     </w:rPr>
   </w:style>
-  <w:style w:type="paragraph" w:styleId="878">
+  <w:style w:type="paragraph" w:styleId="886">
     <w:name w:val="endnote text"/>
-    <w:basedOn w:val="892"/>
-    <w:link w:val="879"/>
+    <w:basedOn w:val="900"/>
+    <w:link w:val="887"/>
     <w:uiPriority w:val="99"/>
     <w:semiHidden/>
     <w:unhideWhenUsed/>
@@ -34025,10 +33903,10 @@
       <w:szCs w:val="20"/>
     </w:rPr>
   </w:style>
-  <w:style w:type="character" w:styleId="879">
+  <w:style w:type="character" w:styleId="887">
     <w:name w:val="Endnote Text Char"/>
-    <w:basedOn w:val="894"/>
-    <w:link w:val="878"/>
+    <w:basedOn w:val="902"/>
+    <w:link w:val="886"/>
     <w:uiPriority w:val="99"/>
     <w:semiHidden/>
     <w:pPr>
@@ -34041,9 +33919,9 @@
       <w:szCs w:val="20"/>
     </w:rPr>
   </w:style>
-  <w:style w:type="character" w:styleId="880">
+  <w:style w:type="character" w:styleId="888">
     <w:name w:val="endnote reference"/>
-    <w:basedOn w:val="894"/>
+    <w:basedOn w:val="902"/>
     <w:uiPriority w:val="99"/>
     <w:semiHidden/>
     <w:unhideWhenUsed/>
@@ -34056,10 +33934,10 @@
       <w:vertAlign w:val="superscript"/>
     </w:rPr>
   </w:style>
-  <w:style w:type="paragraph" w:styleId="881">
+  <w:style w:type="paragraph" w:styleId="889">
     <w:name w:val="toc 1"/>
-    <w:basedOn w:val="892"/>
-    <w:next w:val="892"/>
+    <w:basedOn w:val="900"/>
+    <w:next w:val="900"/>
     <w:uiPriority w:val="39"/>
     <w:unhideWhenUsed/>
     <w:pPr>
@@ -34068,10 +33946,10 @@
       <w:ind/>
     </w:pPr>
   </w:style>
-  <w:style w:type="paragraph" w:styleId="882">
+  <w:style w:type="paragraph" w:styleId="890">
     <w:name w:val="toc 2"/>
-    <w:basedOn w:val="892"/>
-    <w:next w:val="892"/>
+    <w:basedOn w:val="900"/>
+    <w:next w:val="900"/>
     <w:uiPriority w:val="39"/>
     <w:unhideWhenUsed/>
     <w:pPr>
@@ -34080,10 +33958,10 @@
       <w:ind w:left="220"/>
     </w:pPr>
   </w:style>
-  <w:style w:type="paragraph" w:styleId="883">
+  <w:style w:type="paragraph" w:styleId="891">
     <w:name w:val="toc 3"/>
-    <w:basedOn w:val="892"/>
-    <w:next w:val="892"/>
+    <w:basedOn w:val="900"/>
+    <w:next w:val="900"/>
     <w:uiPriority w:val="39"/>
     <w:unhideWhenUsed/>
     <w:pPr>
@@ -34092,10 +33970,10 @@
       <w:ind w:left="440"/>
     </w:pPr>
   </w:style>
-  <w:style w:type="paragraph" w:styleId="884">
+  <w:style w:type="paragraph" w:styleId="892">
     <w:name w:val="toc 4"/>
-    <w:basedOn w:val="892"/>
-    <w:next w:val="892"/>
+    <w:basedOn w:val="900"/>
+    <w:next w:val="900"/>
     <w:uiPriority w:val="39"/>
     <w:unhideWhenUsed/>
     <w:pPr>
@@ -34104,10 +33982,10 @@
       <w:ind w:left="660"/>
     </w:pPr>
   </w:style>
-  <w:style w:type="paragraph" w:styleId="885">
+  <w:style w:type="paragraph" w:styleId="893">
     <w:name w:val="toc 5"/>
-    <w:basedOn w:val="892"/>
-    <w:next w:val="892"/>
+    <w:basedOn w:val="900"/>
+    <w:next w:val="900"/>
     <w:uiPriority w:val="39"/>
     <w:unhideWhenUsed/>
     <w:pPr>
@@ -34116,10 +33994,10 @@
       <w:ind w:left="880"/>
     </w:pPr>
   </w:style>
-  <w:style w:type="paragraph" w:styleId="886">
+  <w:style w:type="paragraph" w:styleId="894">
     <w:name w:val="toc 6"/>
-    <w:basedOn w:val="892"/>
-    <w:next w:val="892"/>
+    <w:basedOn w:val="900"/>
+    <w:next w:val="900"/>
     <w:uiPriority w:val="39"/>
     <w:unhideWhenUsed/>
     <w:pPr>
@@ -34128,10 +34006,10 @@
       <w:ind w:left="1100"/>
     </w:pPr>
   </w:style>
-  <w:style w:type="paragraph" w:styleId="887">
+  <w:style w:type="paragraph" w:styleId="895">
     <w:name w:val="toc 7"/>
-    <w:basedOn w:val="892"/>
-    <w:next w:val="892"/>
+    <w:basedOn w:val="900"/>
+    <w:next w:val="900"/>
     <w:uiPriority w:val="39"/>
     <w:unhideWhenUsed/>
     <w:pPr>
@@ -34140,10 +34018,10 @@
       <w:ind w:left="1320"/>
     </w:pPr>
   </w:style>
-  <w:style w:type="paragraph" w:styleId="888">
+  <w:style w:type="paragraph" w:styleId="896">
     <w:name w:val="toc 8"/>
-    <w:basedOn w:val="892"/>
-    <w:next w:val="892"/>
+    <w:basedOn w:val="900"/>
+    <w:next w:val="900"/>
     <w:uiPriority w:val="39"/>
     <w:unhideWhenUsed/>
     <w:pPr>
@@ -34152,10 +34030,10 @@
       <w:ind w:left="1540"/>
     </w:pPr>
   </w:style>
-  <w:style w:type="paragraph" w:styleId="889">
+  <w:style w:type="paragraph" w:styleId="897">
     <w:name w:val="toc 9"/>
-    <w:basedOn w:val="892"/>
-    <w:next w:val="892"/>
+    <w:basedOn w:val="900"/>
+    <w:next w:val="900"/>
     <w:uiPriority w:val="39"/>
     <w:unhideWhenUsed/>
     <w:pPr>
@@ -34164,7 +34042,7 @@
       <w:ind w:left="1760"/>
     </w:pPr>
   </w:style>
-  <w:style w:type="paragraph" w:styleId="890">
+  <w:style w:type="paragraph" w:styleId="898">
     <w:name w:val="TOC Heading"/>
     <w:uiPriority w:val="39"/>
     <w:unhideWhenUsed/>
@@ -34174,10 +34052,10 @@
       <w:ind/>
     </w:pPr>
   </w:style>
-  <w:style w:type="paragraph" w:styleId="891">
+  <w:style w:type="paragraph" w:styleId="899">
     <w:name w:val="table of figures"/>
-    <w:basedOn w:val="892"/>
-    <w:next w:val="892"/>
+    <w:basedOn w:val="900"/>
+    <w:next w:val="900"/>
     <w:uiPriority w:val="99"/>
     <w:unhideWhenUsed/>
     <w:pPr>
@@ -34186,7 +34064,7 @@
       <w:ind/>
     </w:pPr>
   </w:style>
-  <w:style w:type="paragraph" w:styleId="892" w:default="1">
+  <w:style w:type="paragraph" w:styleId="900" w:default="1">
     <w:name w:val="Normal"/>
     <w:uiPriority w:val="0"/>
     <w:qFormat/>
@@ -34200,9 +34078,9 @@
       <w:lang w:val="en-US" w:eastAsia="zh-CN" w:bidi="ar-SA"/>
     </w:rPr>
   </w:style>
-  <w:style w:type="paragraph" w:styleId="893">
+  <w:style w:type="paragraph" w:styleId="901">
     <w:name w:val="Heading 3"/>
-    <w:next w:val="892"/>
+    <w:next w:val="900"/>
     <w:uiPriority w:val="0"/>
     <w:semiHidden/>
     <w:unhideWhenUsed/>
@@ -34222,7 +34100,7 @@
       <w:lang w:val="en-US" w:eastAsia="zh-CN" w:bidi="ar"/>
     </w:rPr>
   </w:style>
-  <w:style w:type="character" w:styleId="894" w:default="1">
+  <w:style w:type="character" w:styleId="902" w:default="1">
     <w:name w:val="Default Paragraph Font"/>
     <w:uiPriority w:val="0"/>
     <w:semiHidden/>
@@ -34233,7 +34111,7 @@
       <w:ind/>
     </w:pPr>
   </w:style>
-  <w:style w:type="table" w:styleId="895" w:default="1">
+  <w:style w:type="table" w:styleId="903" w:default="1">
     <w:name w:val="Normal Table"/>
     <w:uiPriority w:val="0"/>
     <w:semiHidden/>
@@ -34425,9 +34303,9 @@
       </w:tcPr>
     </w:tblStylePr>
   </w:style>
-  <w:style w:type="character" w:styleId="896">
+  <w:style w:type="character" w:styleId="904">
     <w:name w:val="Hyperlink"/>
-    <w:basedOn w:val="894"/>
+    <w:basedOn w:val="902"/>
     <w:uiPriority w:val="0"/>
     <w:qFormat/>
     <w:pPr>
@@ -34440,9 +34318,9 @@
       <w:u w:val="single"/>
     </w:rPr>
   </w:style>
-  <w:style w:type="character" w:styleId="897">
+  <w:style w:type="character" w:styleId="905">
     <w:name w:val="FollowedHyperlink"/>
-    <w:basedOn w:val="894"/>
+    <w:basedOn w:val="902"/>
     <w:uiPriority w:val="0"/>
     <w:pPr>
       <w:pBdr/>

</xml_diff>